<commit_message>
Selenium Notes,Locating various WebElements
</commit_message>
<xml_diff>
--- a/Session-1/01. Selenium Integration With Visual Studio.docx
+++ b/Session-1/01. Selenium Integration With Visual Studio.docx
@@ -3375,6 +3375,14 @@
       </w:r>
     </w:p>
     <w:p>
+      <w:pPr>
+        <w:rPr>
+          <w:noProof/>
+          <w:lang w:bidi="gu-IN"/>
+        </w:rPr>
+      </w:pPr>
+    </w:p>
+    <w:p>
       <w:r>
         <w:rPr>
           <w:noProof/>
@@ -3398,6 +3406,3055 @@
                   </pic:nvPicPr>
                   <pic:blipFill>
                     <a:blip r:embed="rId7"/>
+                    <a:stretch>
+                      <a:fillRect/>
+                    </a:stretch>
+                  </pic:blipFill>
+                  <pic:spPr>
+                    <a:xfrm>
+                      <a:off x="0" y="0"/>
+                      <a:ext cx="5943600" cy="3341370"/>
+                    </a:xfrm>
+                    <a:prstGeom prst="rect">
+                      <a:avLst/>
+                    </a:prstGeom>
+                  </pic:spPr>
+                </pic:pic>
+              </a:graphicData>
+            </a:graphic>
+          </wp:inline>
+        </w:drawing>
+      </w:r>
+    </w:p>
+    <w:p/>
+    <w:p>
+      <w:r>
+        <w:t>Prepare another file with name</w:t>
+      </w:r>
+    </w:p>
+    <w:p>
+      <w:pPr>
+        <w:rPr>
+          <w:sz w:val="24"/>
+          <w:szCs w:val="24"/>
+        </w:rPr>
+      </w:pPr>
+      <w:r>
+        <w:rPr>
+          <w:b/>
+          <w:bCs/>
+          <w:sz w:val="40"/>
+          <w:szCs w:val="40"/>
+        </w:rPr>
+        <w:t>LocatingWebElements2.cs</w:t>
+      </w:r>
+      <w:r>
+        <w:rPr>
+          <w:sz w:val="24"/>
+          <w:szCs w:val="24"/>
+        </w:rPr>
+        <w:t>In the same project</w:t>
+      </w:r>
+    </w:p>
+    <w:p>
+      <w:pPr>
+        <w:rPr>
+          <w:sz w:val="24"/>
+          <w:szCs w:val="24"/>
+        </w:rPr>
+      </w:pPr>
+    </w:p>
+    <w:p>
+      <w:pPr>
+        <w:rPr>
+          <w:sz w:val="24"/>
+          <w:szCs w:val="24"/>
+        </w:rPr>
+      </w:pPr>
+      <w:r>
+        <w:rPr>
+          <w:sz w:val="24"/>
+          <w:szCs w:val="24"/>
+        </w:rPr>
+        <w:t>Copy the code below</w:t>
+      </w:r>
+    </w:p>
+    <w:p>
+      <w:pPr>
+        <w:autoSpaceDE w:val="0"/>
+        <w:autoSpaceDN w:val="0"/>
+        <w:adjustRightInd w:val="0"/>
+        <w:spacing w:after="0" w:line="240" w:lineRule="auto"/>
+        <w:rPr>
+          <w:rFonts w:ascii="Cascadia Mono" w:hAnsi="Cascadia Mono" w:cs="Cascadia Mono"/>
+          <w:color w:val="000000"/>
+          <w:sz w:val="19"/>
+          <w:szCs w:val="19"/>
+          <w:lang w:bidi="gu-IN"/>
+        </w:rPr>
+      </w:pPr>
+      <w:proofErr w:type="gramStart"/>
+      <w:r>
+        <w:rPr>
+          <w:rFonts w:ascii="Cascadia Mono" w:hAnsi="Cascadia Mono" w:cs="Cascadia Mono"/>
+          <w:color w:val="0000FF"/>
+          <w:sz w:val="19"/>
+          <w:szCs w:val="19"/>
+          <w:lang w:bidi="gu-IN"/>
+        </w:rPr>
+        <w:t>using</w:t>
+      </w:r>
+      <w:proofErr w:type="gramEnd"/>
+      <w:r>
+        <w:rPr>
+          <w:rFonts w:ascii="Cascadia Mono" w:hAnsi="Cascadia Mono" w:cs="Cascadia Mono"/>
+          <w:color w:val="000000"/>
+          <w:sz w:val="19"/>
+          <w:szCs w:val="19"/>
+          <w:lang w:bidi="gu-IN"/>
+        </w:rPr>
+        <w:t xml:space="preserve"> </w:t>
+      </w:r>
+      <w:proofErr w:type="spellStart"/>
+      <w:r>
+        <w:rPr>
+          <w:rFonts w:ascii="Cascadia Mono" w:hAnsi="Cascadia Mono" w:cs="Cascadia Mono"/>
+          <w:color w:val="000000"/>
+          <w:sz w:val="19"/>
+          <w:szCs w:val="19"/>
+          <w:lang w:bidi="gu-IN"/>
+        </w:rPr>
+        <w:t>Microsoft.VisualStudio.TestTools.UnitTesting</w:t>
+      </w:r>
+      <w:proofErr w:type="spellEnd"/>
+      <w:r>
+        <w:rPr>
+          <w:rFonts w:ascii="Cascadia Mono" w:hAnsi="Cascadia Mono" w:cs="Cascadia Mono"/>
+          <w:color w:val="000000"/>
+          <w:sz w:val="19"/>
+          <w:szCs w:val="19"/>
+          <w:lang w:bidi="gu-IN"/>
+        </w:rPr>
+        <w:t>;</w:t>
+      </w:r>
+    </w:p>
+    <w:p>
+      <w:pPr>
+        <w:autoSpaceDE w:val="0"/>
+        <w:autoSpaceDN w:val="0"/>
+        <w:adjustRightInd w:val="0"/>
+        <w:spacing w:after="0" w:line="240" w:lineRule="auto"/>
+        <w:rPr>
+          <w:rFonts w:ascii="Cascadia Mono" w:hAnsi="Cascadia Mono" w:cs="Cascadia Mono"/>
+          <w:color w:val="000000"/>
+          <w:sz w:val="19"/>
+          <w:szCs w:val="19"/>
+          <w:lang w:bidi="gu-IN"/>
+        </w:rPr>
+      </w:pPr>
+      <w:proofErr w:type="gramStart"/>
+      <w:r>
+        <w:rPr>
+          <w:rFonts w:ascii="Cascadia Mono" w:hAnsi="Cascadia Mono" w:cs="Cascadia Mono"/>
+          <w:color w:val="0000FF"/>
+          <w:sz w:val="19"/>
+          <w:szCs w:val="19"/>
+          <w:lang w:bidi="gu-IN"/>
+        </w:rPr>
+        <w:t>using</w:t>
+      </w:r>
+      <w:proofErr w:type="gramEnd"/>
+      <w:r>
+        <w:rPr>
+          <w:rFonts w:ascii="Cascadia Mono" w:hAnsi="Cascadia Mono" w:cs="Cascadia Mono"/>
+          <w:color w:val="000000"/>
+          <w:sz w:val="19"/>
+          <w:szCs w:val="19"/>
+          <w:lang w:bidi="gu-IN"/>
+        </w:rPr>
+        <w:t xml:space="preserve"> </w:t>
+      </w:r>
+      <w:proofErr w:type="spellStart"/>
+      <w:r>
+        <w:rPr>
+          <w:rFonts w:ascii="Cascadia Mono" w:hAnsi="Cascadia Mono" w:cs="Cascadia Mono"/>
+          <w:color w:val="000000"/>
+          <w:sz w:val="19"/>
+          <w:szCs w:val="19"/>
+          <w:lang w:bidi="gu-IN"/>
+        </w:rPr>
+        <w:t>OpenQA.Selenium</w:t>
+      </w:r>
+      <w:proofErr w:type="spellEnd"/>
+      <w:r>
+        <w:rPr>
+          <w:rFonts w:ascii="Cascadia Mono" w:hAnsi="Cascadia Mono" w:cs="Cascadia Mono"/>
+          <w:color w:val="000000"/>
+          <w:sz w:val="19"/>
+          <w:szCs w:val="19"/>
+          <w:lang w:bidi="gu-IN"/>
+        </w:rPr>
+        <w:t>;</w:t>
+      </w:r>
+    </w:p>
+    <w:p>
+      <w:pPr>
+        <w:autoSpaceDE w:val="0"/>
+        <w:autoSpaceDN w:val="0"/>
+        <w:adjustRightInd w:val="0"/>
+        <w:spacing w:after="0" w:line="240" w:lineRule="auto"/>
+        <w:rPr>
+          <w:rFonts w:ascii="Cascadia Mono" w:hAnsi="Cascadia Mono" w:cs="Cascadia Mono"/>
+          <w:color w:val="000000"/>
+          <w:sz w:val="19"/>
+          <w:szCs w:val="19"/>
+          <w:lang w:bidi="gu-IN"/>
+        </w:rPr>
+      </w:pPr>
+      <w:proofErr w:type="gramStart"/>
+      <w:r>
+        <w:rPr>
+          <w:rFonts w:ascii="Cascadia Mono" w:hAnsi="Cascadia Mono" w:cs="Cascadia Mono"/>
+          <w:color w:val="0000FF"/>
+          <w:sz w:val="19"/>
+          <w:szCs w:val="19"/>
+          <w:lang w:bidi="gu-IN"/>
+        </w:rPr>
+        <w:t>using</w:t>
+      </w:r>
+      <w:proofErr w:type="gramEnd"/>
+      <w:r>
+        <w:rPr>
+          <w:rFonts w:ascii="Cascadia Mono" w:hAnsi="Cascadia Mono" w:cs="Cascadia Mono"/>
+          <w:color w:val="000000"/>
+          <w:sz w:val="19"/>
+          <w:szCs w:val="19"/>
+          <w:lang w:bidi="gu-IN"/>
+        </w:rPr>
+        <w:t xml:space="preserve"> </w:t>
+      </w:r>
+      <w:proofErr w:type="spellStart"/>
+      <w:r>
+        <w:rPr>
+          <w:rFonts w:ascii="Cascadia Mono" w:hAnsi="Cascadia Mono" w:cs="Cascadia Mono"/>
+          <w:color w:val="000000"/>
+          <w:sz w:val="19"/>
+          <w:szCs w:val="19"/>
+          <w:lang w:bidi="gu-IN"/>
+        </w:rPr>
+        <w:t>OpenQA.Selenium.Chrome</w:t>
+      </w:r>
+      <w:proofErr w:type="spellEnd"/>
+      <w:r>
+        <w:rPr>
+          <w:rFonts w:ascii="Cascadia Mono" w:hAnsi="Cascadia Mono" w:cs="Cascadia Mono"/>
+          <w:color w:val="000000"/>
+          <w:sz w:val="19"/>
+          <w:szCs w:val="19"/>
+          <w:lang w:bidi="gu-IN"/>
+        </w:rPr>
+        <w:t>;</w:t>
+      </w:r>
+    </w:p>
+    <w:p>
+      <w:pPr>
+        <w:autoSpaceDE w:val="0"/>
+        <w:autoSpaceDN w:val="0"/>
+        <w:adjustRightInd w:val="0"/>
+        <w:spacing w:after="0" w:line="240" w:lineRule="auto"/>
+        <w:rPr>
+          <w:rFonts w:ascii="Cascadia Mono" w:hAnsi="Cascadia Mono" w:cs="Cascadia Mono"/>
+          <w:color w:val="000000"/>
+          <w:sz w:val="19"/>
+          <w:szCs w:val="19"/>
+          <w:lang w:bidi="gu-IN"/>
+        </w:rPr>
+      </w:pPr>
+      <w:proofErr w:type="gramStart"/>
+      <w:r>
+        <w:rPr>
+          <w:rFonts w:ascii="Cascadia Mono" w:hAnsi="Cascadia Mono" w:cs="Cascadia Mono"/>
+          <w:color w:val="0000FF"/>
+          <w:sz w:val="19"/>
+          <w:szCs w:val="19"/>
+          <w:lang w:bidi="gu-IN"/>
+        </w:rPr>
+        <w:t>using</w:t>
+      </w:r>
+      <w:proofErr w:type="gramEnd"/>
+      <w:r>
+        <w:rPr>
+          <w:rFonts w:ascii="Cascadia Mono" w:hAnsi="Cascadia Mono" w:cs="Cascadia Mono"/>
+          <w:color w:val="000000"/>
+          <w:sz w:val="19"/>
+          <w:szCs w:val="19"/>
+          <w:lang w:bidi="gu-IN"/>
+        </w:rPr>
+        <w:t xml:space="preserve"> System;</w:t>
+      </w:r>
+    </w:p>
+    <w:p>
+      <w:pPr>
+        <w:autoSpaceDE w:val="0"/>
+        <w:autoSpaceDN w:val="0"/>
+        <w:adjustRightInd w:val="0"/>
+        <w:spacing w:after="0" w:line="240" w:lineRule="auto"/>
+        <w:rPr>
+          <w:rFonts w:ascii="Cascadia Mono" w:hAnsi="Cascadia Mono" w:cs="Cascadia Mono"/>
+          <w:color w:val="000000"/>
+          <w:sz w:val="19"/>
+          <w:szCs w:val="19"/>
+          <w:lang w:bidi="gu-IN"/>
+        </w:rPr>
+      </w:pPr>
+    </w:p>
+    <w:p>
+      <w:pPr>
+        <w:autoSpaceDE w:val="0"/>
+        <w:autoSpaceDN w:val="0"/>
+        <w:adjustRightInd w:val="0"/>
+        <w:spacing w:after="0" w:line="240" w:lineRule="auto"/>
+        <w:rPr>
+          <w:rFonts w:ascii="Cascadia Mono" w:hAnsi="Cascadia Mono" w:cs="Cascadia Mono"/>
+          <w:color w:val="000000"/>
+          <w:sz w:val="19"/>
+          <w:szCs w:val="19"/>
+          <w:lang w:bidi="gu-IN"/>
+        </w:rPr>
+      </w:pPr>
+      <w:proofErr w:type="gramStart"/>
+      <w:r>
+        <w:rPr>
+          <w:rFonts w:ascii="Cascadia Mono" w:hAnsi="Cascadia Mono" w:cs="Cascadia Mono"/>
+          <w:color w:val="0000FF"/>
+          <w:sz w:val="19"/>
+          <w:szCs w:val="19"/>
+          <w:lang w:bidi="gu-IN"/>
+        </w:rPr>
+        <w:t>namespace</w:t>
+      </w:r>
+      <w:proofErr w:type="gramEnd"/>
+      <w:r>
+        <w:rPr>
+          <w:rFonts w:ascii="Cascadia Mono" w:hAnsi="Cascadia Mono" w:cs="Cascadia Mono"/>
+          <w:color w:val="000000"/>
+          <w:sz w:val="19"/>
+          <w:szCs w:val="19"/>
+          <w:lang w:bidi="gu-IN"/>
+        </w:rPr>
+        <w:t xml:space="preserve"> </w:t>
+      </w:r>
+      <w:proofErr w:type="spellStart"/>
+      <w:r>
+        <w:rPr>
+          <w:rFonts w:ascii="Cascadia Mono" w:hAnsi="Cascadia Mono" w:cs="Cascadia Mono"/>
+          <w:color w:val="000000"/>
+          <w:sz w:val="19"/>
+          <w:szCs w:val="19"/>
+          <w:lang w:bidi="gu-IN"/>
+        </w:rPr>
+        <w:t>SeleniumProject</w:t>
+      </w:r>
+      <w:proofErr w:type="spellEnd"/>
+    </w:p>
+    <w:p>
+      <w:pPr>
+        <w:autoSpaceDE w:val="0"/>
+        <w:autoSpaceDN w:val="0"/>
+        <w:adjustRightInd w:val="0"/>
+        <w:spacing w:after="0" w:line="240" w:lineRule="auto"/>
+        <w:rPr>
+          <w:rFonts w:ascii="Cascadia Mono" w:hAnsi="Cascadia Mono" w:cs="Cascadia Mono"/>
+          <w:color w:val="000000"/>
+          <w:sz w:val="19"/>
+          <w:szCs w:val="19"/>
+          <w:lang w:bidi="gu-IN"/>
+        </w:rPr>
+      </w:pPr>
+      <w:r>
+        <w:rPr>
+          <w:rFonts w:ascii="Cascadia Mono" w:hAnsi="Cascadia Mono" w:cs="Cascadia Mono"/>
+          <w:color w:val="000000"/>
+          <w:sz w:val="19"/>
+          <w:szCs w:val="19"/>
+          <w:lang w:bidi="gu-IN"/>
+        </w:rPr>
+        <w:t>{</w:t>
+      </w:r>
+    </w:p>
+    <w:p>
+      <w:pPr>
+        <w:autoSpaceDE w:val="0"/>
+        <w:autoSpaceDN w:val="0"/>
+        <w:adjustRightInd w:val="0"/>
+        <w:spacing w:after="0" w:line="240" w:lineRule="auto"/>
+        <w:rPr>
+          <w:rFonts w:ascii="Cascadia Mono" w:hAnsi="Cascadia Mono" w:cs="Cascadia Mono"/>
+          <w:color w:val="000000"/>
+          <w:sz w:val="19"/>
+          <w:szCs w:val="19"/>
+          <w:lang w:bidi="gu-IN"/>
+        </w:rPr>
+      </w:pPr>
+      <w:r>
+        <w:rPr>
+          <w:rFonts w:ascii="Cascadia Mono" w:hAnsi="Cascadia Mono" w:cs="Cascadia Mono"/>
+          <w:color w:val="000000"/>
+          <w:sz w:val="19"/>
+          <w:szCs w:val="19"/>
+          <w:lang w:bidi="gu-IN"/>
+        </w:rPr>
+        <w:t xml:space="preserve">    [</w:t>
+      </w:r>
+      <w:proofErr w:type="spellStart"/>
+      <w:r>
+        <w:rPr>
+          <w:rFonts w:ascii="Cascadia Mono" w:hAnsi="Cascadia Mono" w:cs="Cascadia Mono"/>
+          <w:color w:val="000000"/>
+          <w:sz w:val="19"/>
+          <w:szCs w:val="19"/>
+          <w:lang w:bidi="gu-IN"/>
+        </w:rPr>
+        <w:t>TestClass</w:t>
+      </w:r>
+      <w:proofErr w:type="spellEnd"/>
+      <w:r>
+        <w:rPr>
+          <w:rFonts w:ascii="Cascadia Mono" w:hAnsi="Cascadia Mono" w:cs="Cascadia Mono"/>
+          <w:color w:val="000000"/>
+          <w:sz w:val="19"/>
+          <w:szCs w:val="19"/>
+          <w:lang w:bidi="gu-IN"/>
+        </w:rPr>
+        <w:t>]</w:t>
+      </w:r>
+    </w:p>
+    <w:p>
+      <w:pPr>
+        <w:autoSpaceDE w:val="0"/>
+        <w:autoSpaceDN w:val="0"/>
+        <w:adjustRightInd w:val="0"/>
+        <w:spacing w:after="0" w:line="240" w:lineRule="auto"/>
+        <w:rPr>
+          <w:rFonts w:ascii="Cascadia Mono" w:hAnsi="Cascadia Mono" w:cs="Cascadia Mono"/>
+          <w:color w:val="000000"/>
+          <w:sz w:val="19"/>
+          <w:szCs w:val="19"/>
+          <w:lang w:bidi="gu-IN"/>
+        </w:rPr>
+      </w:pPr>
+      <w:r>
+        <w:rPr>
+          <w:rFonts w:ascii="Cascadia Mono" w:hAnsi="Cascadia Mono" w:cs="Cascadia Mono"/>
+          <w:color w:val="000000"/>
+          <w:sz w:val="19"/>
+          <w:szCs w:val="19"/>
+          <w:lang w:bidi="gu-IN"/>
+        </w:rPr>
+        <w:t xml:space="preserve">    </w:t>
+      </w:r>
+      <w:proofErr w:type="gramStart"/>
+      <w:r>
+        <w:rPr>
+          <w:rFonts w:ascii="Cascadia Mono" w:hAnsi="Cascadia Mono" w:cs="Cascadia Mono"/>
+          <w:color w:val="0000FF"/>
+          <w:sz w:val="19"/>
+          <w:szCs w:val="19"/>
+          <w:lang w:bidi="gu-IN"/>
+        </w:rPr>
+        <w:t>public</w:t>
+      </w:r>
+      <w:proofErr w:type="gramEnd"/>
+      <w:r>
+        <w:rPr>
+          <w:rFonts w:ascii="Cascadia Mono" w:hAnsi="Cascadia Mono" w:cs="Cascadia Mono"/>
+          <w:color w:val="000000"/>
+          <w:sz w:val="19"/>
+          <w:szCs w:val="19"/>
+          <w:lang w:bidi="gu-IN"/>
+        </w:rPr>
+        <w:t xml:space="preserve"> </w:t>
+      </w:r>
+      <w:r>
+        <w:rPr>
+          <w:rFonts w:ascii="Cascadia Mono" w:hAnsi="Cascadia Mono" w:cs="Cascadia Mono"/>
+          <w:color w:val="0000FF"/>
+          <w:sz w:val="19"/>
+          <w:szCs w:val="19"/>
+          <w:lang w:bidi="gu-IN"/>
+        </w:rPr>
+        <w:t>class</w:t>
+      </w:r>
+      <w:r>
+        <w:rPr>
+          <w:rFonts w:ascii="Cascadia Mono" w:hAnsi="Cascadia Mono" w:cs="Cascadia Mono"/>
+          <w:color w:val="000000"/>
+          <w:sz w:val="19"/>
+          <w:szCs w:val="19"/>
+          <w:lang w:bidi="gu-IN"/>
+        </w:rPr>
+        <w:t xml:space="preserve"> </w:t>
+      </w:r>
+      <w:r>
+        <w:rPr>
+          <w:rFonts w:ascii="Cascadia Mono" w:hAnsi="Cascadia Mono" w:cs="Cascadia Mono"/>
+          <w:color w:val="2B91AF"/>
+          <w:sz w:val="19"/>
+          <w:szCs w:val="19"/>
+          <w:lang w:bidi="gu-IN"/>
+        </w:rPr>
+        <w:t>UnitTest3</w:t>
+      </w:r>
+    </w:p>
+    <w:p>
+      <w:pPr>
+        <w:autoSpaceDE w:val="0"/>
+        <w:autoSpaceDN w:val="0"/>
+        <w:adjustRightInd w:val="0"/>
+        <w:spacing w:after="0" w:line="240" w:lineRule="auto"/>
+        <w:rPr>
+          <w:rFonts w:ascii="Cascadia Mono" w:hAnsi="Cascadia Mono" w:cs="Cascadia Mono"/>
+          <w:color w:val="000000"/>
+          <w:sz w:val="19"/>
+          <w:szCs w:val="19"/>
+          <w:lang w:bidi="gu-IN"/>
+        </w:rPr>
+      </w:pPr>
+      <w:r>
+        <w:rPr>
+          <w:rFonts w:ascii="Cascadia Mono" w:hAnsi="Cascadia Mono" w:cs="Cascadia Mono"/>
+          <w:color w:val="000000"/>
+          <w:sz w:val="19"/>
+          <w:szCs w:val="19"/>
+          <w:lang w:bidi="gu-IN"/>
+        </w:rPr>
+        <w:t xml:space="preserve">    {</w:t>
+      </w:r>
+    </w:p>
+    <w:p>
+      <w:pPr>
+        <w:autoSpaceDE w:val="0"/>
+        <w:autoSpaceDN w:val="0"/>
+        <w:adjustRightInd w:val="0"/>
+        <w:spacing w:after="0" w:line="240" w:lineRule="auto"/>
+        <w:rPr>
+          <w:rFonts w:ascii="Cascadia Mono" w:hAnsi="Cascadia Mono" w:cs="Cascadia Mono"/>
+          <w:color w:val="000000"/>
+          <w:sz w:val="19"/>
+          <w:szCs w:val="19"/>
+          <w:lang w:bidi="gu-IN"/>
+        </w:rPr>
+      </w:pPr>
+      <w:r>
+        <w:rPr>
+          <w:rFonts w:ascii="Cascadia Mono" w:hAnsi="Cascadia Mono" w:cs="Cascadia Mono"/>
+          <w:color w:val="000000"/>
+          <w:sz w:val="19"/>
+          <w:szCs w:val="19"/>
+          <w:lang w:bidi="gu-IN"/>
+        </w:rPr>
+        <w:t xml:space="preserve">        [</w:t>
+      </w:r>
+      <w:proofErr w:type="spellStart"/>
+      <w:r>
+        <w:rPr>
+          <w:rFonts w:ascii="Cascadia Mono" w:hAnsi="Cascadia Mono" w:cs="Cascadia Mono"/>
+          <w:color w:val="000000"/>
+          <w:sz w:val="19"/>
+          <w:szCs w:val="19"/>
+          <w:lang w:bidi="gu-IN"/>
+        </w:rPr>
+        <w:t>TestMethod</w:t>
+      </w:r>
+      <w:proofErr w:type="spellEnd"/>
+      <w:r>
+        <w:rPr>
+          <w:rFonts w:ascii="Cascadia Mono" w:hAnsi="Cascadia Mono" w:cs="Cascadia Mono"/>
+          <w:color w:val="000000"/>
+          <w:sz w:val="19"/>
+          <w:szCs w:val="19"/>
+          <w:lang w:bidi="gu-IN"/>
+        </w:rPr>
+        <w:t>]</w:t>
+      </w:r>
+    </w:p>
+    <w:p>
+      <w:pPr>
+        <w:autoSpaceDE w:val="0"/>
+        <w:autoSpaceDN w:val="0"/>
+        <w:adjustRightInd w:val="0"/>
+        <w:spacing w:after="0" w:line="240" w:lineRule="auto"/>
+        <w:rPr>
+          <w:rFonts w:ascii="Cascadia Mono" w:hAnsi="Cascadia Mono" w:cs="Cascadia Mono"/>
+          <w:color w:val="000000"/>
+          <w:sz w:val="19"/>
+          <w:szCs w:val="19"/>
+          <w:lang w:bidi="gu-IN"/>
+        </w:rPr>
+      </w:pPr>
+      <w:r>
+        <w:rPr>
+          <w:rFonts w:ascii="Cascadia Mono" w:hAnsi="Cascadia Mono" w:cs="Cascadia Mono"/>
+          <w:color w:val="000000"/>
+          <w:sz w:val="19"/>
+          <w:szCs w:val="19"/>
+          <w:lang w:bidi="gu-IN"/>
+        </w:rPr>
+        <w:t xml:space="preserve">        </w:t>
+      </w:r>
+      <w:proofErr w:type="gramStart"/>
+      <w:r>
+        <w:rPr>
+          <w:rFonts w:ascii="Cascadia Mono" w:hAnsi="Cascadia Mono" w:cs="Cascadia Mono"/>
+          <w:color w:val="0000FF"/>
+          <w:sz w:val="19"/>
+          <w:szCs w:val="19"/>
+          <w:lang w:bidi="gu-IN"/>
+        </w:rPr>
+        <w:t>public</w:t>
+      </w:r>
+      <w:proofErr w:type="gramEnd"/>
+      <w:r>
+        <w:rPr>
+          <w:rFonts w:ascii="Cascadia Mono" w:hAnsi="Cascadia Mono" w:cs="Cascadia Mono"/>
+          <w:color w:val="000000"/>
+          <w:sz w:val="19"/>
+          <w:szCs w:val="19"/>
+          <w:lang w:bidi="gu-IN"/>
+        </w:rPr>
+        <w:t xml:space="preserve"> </w:t>
+      </w:r>
+      <w:r>
+        <w:rPr>
+          <w:rFonts w:ascii="Cascadia Mono" w:hAnsi="Cascadia Mono" w:cs="Cascadia Mono"/>
+          <w:color w:val="0000FF"/>
+          <w:sz w:val="19"/>
+          <w:szCs w:val="19"/>
+          <w:lang w:bidi="gu-IN"/>
+        </w:rPr>
+        <w:t>void</w:t>
+      </w:r>
+      <w:r>
+        <w:rPr>
+          <w:rFonts w:ascii="Cascadia Mono" w:hAnsi="Cascadia Mono" w:cs="Cascadia Mono"/>
+          <w:color w:val="000000"/>
+          <w:sz w:val="19"/>
+          <w:szCs w:val="19"/>
+          <w:lang w:bidi="gu-IN"/>
+        </w:rPr>
+        <w:t xml:space="preserve"> </w:t>
+      </w:r>
+      <w:proofErr w:type="spellStart"/>
+      <w:r>
+        <w:rPr>
+          <w:rFonts w:ascii="Cascadia Mono" w:hAnsi="Cascadia Mono" w:cs="Cascadia Mono"/>
+          <w:color w:val="000000"/>
+          <w:sz w:val="19"/>
+          <w:szCs w:val="19"/>
+          <w:lang w:bidi="gu-IN"/>
+        </w:rPr>
+        <w:t>LocatingWebElements</w:t>
+      </w:r>
+      <w:proofErr w:type="spellEnd"/>
+      <w:r>
+        <w:rPr>
+          <w:rFonts w:ascii="Cascadia Mono" w:hAnsi="Cascadia Mono" w:cs="Cascadia Mono"/>
+          <w:color w:val="000000"/>
+          <w:sz w:val="19"/>
+          <w:szCs w:val="19"/>
+          <w:lang w:bidi="gu-IN"/>
+        </w:rPr>
+        <w:t>()</w:t>
+      </w:r>
+    </w:p>
+    <w:p>
+      <w:pPr>
+        <w:autoSpaceDE w:val="0"/>
+        <w:autoSpaceDN w:val="0"/>
+        <w:adjustRightInd w:val="0"/>
+        <w:spacing w:after="0" w:line="240" w:lineRule="auto"/>
+        <w:rPr>
+          <w:rFonts w:ascii="Cascadia Mono" w:hAnsi="Cascadia Mono" w:cs="Cascadia Mono"/>
+          <w:color w:val="000000"/>
+          <w:sz w:val="19"/>
+          <w:szCs w:val="19"/>
+          <w:lang w:bidi="gu-IN"/>
+        </w:rPr>
+      </w:pPr>
+      <w:r>
+        <w:rPr>
+          <w:rFonts w:ascii="Cascadia Mono" w:hAnsi="Cascadia Mono" w:cs="Cascadia Mono"/>
+          <w:color w:val="000000"/>
+          <w:sz w:val="19"/>
+          <w:szCs w:val="19"/>
+          <w:lang w:bidi="gu-IN"/>
+        </w:rPr>
+        <w:t xml:space="preserve">        {</w:t>
+      </w:r>
+    </w:p>
+    <w:p>
+      <w:pPr>
+        <w:autoSpaceDE w:val="0"/>
+        <w:autoSpaceDN w:val="0"/>
+        <w:adjustRightInd w:val="0"/>
+        <w:spacing w:after="0" w:line="240" w:lineRule="auto"/>
+        <w:rPr>
+          <w:rFonts w:ascii="Cascadia Mono" w:hAnsi="Cascadia Mono" w:cs="Cascadia Mono"/>
+          <w:color w:val="000000"/>
+          <w:sz w:val="19"/>
+          <w:szCs w:val="19"/>
+          <w:lang w:bidi="gu-IN"/>
+        </w:rPr>
+      </w:pPr>
+    </w:p>
+    <w:p>
+      <w:pPr>
+        <w:autoSpaceDE w:val="0"/>
+        <w:autoSpaceDN w:val="0"/>
+        <w:adjustRightInd w:val="0"/>
+        <w:spacing w:after="0" w:line="240" w:lineRule="auto"/>
+        <w:rPr>
+          <w:rFonts w:ascii="Cascadia Mono" w:hAnsi="Cascadia Mono" w:cs="Cascadia Mono"/>
+          <w:color w:val="000000"/>
+          <w:sz w:val="19"/>
+          <w:szCs w:val="19"/>
+          <w:lang w:bidi="gu-IN"/>
+        </w:rPr>
+      </w:pPr>
+      <w:r>
+        <w:rPr>
+          <w:rFonts w:ascii="Cascadia Mono" w:hAnsi="Cascadia Mono" w:cs="Cascadia Mono"/>
+          <w:color w:val="000000"/>
+          <w:sz w:val="19"/>
+          <w:szCs w:val="19"/>
+          <w:lang w:bidi="gu-IN"/>
+        </w:rPr>
+        <w:t xml:space="preserve">           </w:t>
+      </w:r>
+      <w:proofErr w:type="spellStart"/>
+      <w:proofErr w:type="gramStart"/>
+      <w:r>
+        <w:rPr>
+          <w:rFonts w:ascii="Cascadia Mono" w:hAnsi="Cascadia Mono" w:cs="Cascadia Mono"/>
+          <w:color w:val="0000FF"/>
+          <w:sz w:val="19"/>
+          <w:szCs w:val="19"/>
+          <w:lang w:bidi="gu-IN"/>
+        </w:rPr>
+        <w:t>var</w:t>
+      </w:r>
+      <w:proofErr w:type="spellEnd"/>
+      <w:proofErr w:type="gramEnd"/>
+      <w:r>
+        <w:rPr>
+          <w:rFonts w:ascii="Cascadia Mono" w:hAnsi="Cascadia Mono" w:cs="Cascadia Mono"/>
+          <w:color w:val="000000"/>
+          <w:sz w:val="19"/>
+          <w:szCs w:val="19"/>
+          <w:lang w:bidi="gu-IN"/>
+        </w:rPr>
+        <w:t xml:space="preserve"> driver = </w:t>
+      </w:r>
+      <w:r>
+        <w:rPr>
+          <w:rFonts w:ascii="Cascadia Mono" w:hAnsi="Cascadia Mono" w:cs="Cascadia Mono"/>
+          <w:color w:val="0000FF"/>
+          <w:sz w:val="19"/>
+          <w:szCs w:val="19"/>
+          <w:lang w:bidi="gu-IN"/>
+        </w:rPr>
+        <w:t>new</w:t>
+      </w:r>
+      <w:r>
+        <w:rPr>
+          <w:rFonts w:ascii="Cascadia Mono" w:hAnsi="Cascadia Mono" w:cs="Cascadia Mono"/>
+          <w:color w:val="000000"/>
+          <w:sz w:val="19"/>
+          <w:szCs w:val="19"/>
+          <w:lang w:bidi="gu-IN"/>
+        </w:rPr>
+        <w:t xml:space="preserve"> </w:t>
+      </w:r>
+      <w:proofErr w:type="spellStart"/>
+      <w:r>
+        <w:rPr>
+          <w:rFonts w:ascii="Cascadia Mono" w:hAnsi="Cascadia Mono" w:cs="Cascadia Mono"/>
+          <w:color w:val="000000"/>
+          <w:sz w:val="19"/>
+          <w:szCs w:val="19"/>
+          <w:lang w:bidi="gu-IN"/>
+        </w:rPr>
+        <w:t>ChromeDriver</w:t>
+      </w:r>
+      <w:proofErr w:type="spellEnd"/>
+      <w:r>
+        <w:rPr>
+          <w:rFonts w:ascii="Cascadia Mono" w:hAnsi="Cascadia Mono" w:cs="Cascadia Mono"/>
+          <w:color w:val="000000"/>
+          <w:sz w:val="19"/>
+          <w:szCs w:val="19"/>
+          <w:lang w:bidi="gu-IN"/>
+        </w:rPr>
+        <w:t>();</w:t>
+      </w:r>
+    </w:p>
+    <w:p>
+      <w:pPr>
+        <w:autoSpaceDE w:val="0"/>
+        <w:autoSpaceDN w:val="0"/>
+        <w:adjustRightInd w:val="0"/>
+        <w:spacing w:after="0" w:line="240" w:lineRule="auto"/>
+        <w:rPr>
+          <w:rFonts w:ascii="Cascadia Mono" w:hAnsi="Cascadia Mono" w:cs="Cascadia Mono"/>
+          <w:color w:val="000000"/>
+          <w:sz w:val="19"/>
+          <w:szCs w:val="19"/>
+          <w:lang w:bidi="gu-IN"/>
+        </w:rPr>
+      </w:pPr>
+    </w:p>
+    <w:p>
+      <w:pPr>
+        <w:autoSpaceDE w:val="0"/>
+        <w:autoSpaceDN w:val="0"/>
+        <w:adjustRightInd w:val="0"/>
+        <w:spacing w:after="0" w:line="240" w:lineRule="auto"/>
+        <w:rPr>
+          <w:rFonts w:ascii="Cascadia Mono" w:hAnsi="Cascadia Mono" w:cs="Cascadia Mono"/>
+          <w:color w:val="000000"/>
+          <w:sz w:val="19"/>
+          <w:szCs w:val="19"/>
+          <w:lang w:bidi="gu-IN"/>
+        </w:rPr>
+      </w:pPr>
+      <w:r>
+        <w:rPr>
+          <w:rFonts w:ascii="Cascadia Mono" w:hAnsi="Cascadia Mono" w:cs="Cascadia Mono"/>
+          <w:color w:val="000000"/>
+          <w:sz w:val="19"/>
+          <w:szCs w:val="19"/>
+          <w:lang w:bidi="gu-IN"/>
+        </w:rPr>
+        <w:t xml:space="preserve">                </w:t>
+      </w:r>
+      <w:proofErr w:type="spellStart"/>
+      <w:proofErr w:type="gramStart"/>
+      <w:r>
+        <w:rPr>
+          <w:rFonts w:ascii="Cascadia Mono" w:hAnsi="Cascadia Mono" w:cs="Cascadia Mono"/>
+          <w:color w:val="000000"/>
+          <w:sz w:val="19"/>
+          <w:szCs w:val="19"/>
+          <w:lang w:bidi="gu-IN"/>
+        </w:rPr>
+        <w:t>driver.Manage</w:t>
+      </w:r>
+      <w:proofErr w:type="spellEnd"/>
+      <w:r>
+        <w:rPr>
+          <w:rFonts w:ascii="Cascadia Mono" w:hAnsi="Cascadia Mono" w:cs="Cascadia Mono"/>
+          <w:color w:val="000000"/>
+          <w:sz w:val="19"/>
+          <w:szCs w:val="19"/>
+          <w:lang w:bidi="gu-IN"/>
+        </w:rPr>
+        <w:t>(</w:t>
+      </w:r>
+      <w:proofErr w:type="gramEnd"/>
+      <w:r>
+        <w:rPr>
+          <w:rFonts w:ascii="Cascadia Mono" w:hAnsi="Cascadia Mono" w:cs="Cascadia Mono"/>
+          <w:color w:val="000000"/>
+          <w:sz w:val="19"/>
+          <w:szCs w:val="19"/>
+          <w:lang w:bidi="gu-IN"/>
+        </w:rPr>
+        <w:t>).</w:t>
+      </w:r>
+      <w:proofErr w:type="spellStart"/>
+      <w:r>
+        <w:rPr>
+          <w:rFonts w:ascii="Cascadia Mono" w:hAnsi="Cascadia Mono" w:cs="Cascadia Mono"/>
+          <w:color w:val="000000"/>
+          <w:sz w:val="19"/>
+          <w:szCs w:val="19"/>
+          <w:lang w:bidi="gu-IN"/>
+        </w:rPr>
+        <w:t>Window.Maximize</w:t>
+      </w:r>
+      <w:proofErr w:type="spellEnd"/>
+      <w:r>
+        <w:rPr>
+          <w:rFonts w:ascii="Cascadia Mono" w:hAnsi="Cascadia Mono" w:cs="Cascadia Mono"/>
+          <w:color w:val="000000"/>
+          <w:sz w:val="19"/>
+          <w:szCs w:val="19"/>
+          <w:lang w:bidi="gu-IN"/>
+        </w:rPr>
+        <w:t>();</w:t>
+      </w:r>
+    </w:p>
+    <w:p>
+      <w:pPr>
+        <w:autoSpaceDE w:val="0"/>
+        <w:autoSpaceDN w:val="0"/>
+        <w:adjustRightInd w:val="0"/>
+        <w:spacing w:after="0" w:line="240" w:lineRule="auto"/>
+        <w:rPr>
+          <w:rFonts w:ascii="Cascadia Mono" w:hAnsi="Cascadia Mono" w:cs="Cascadia Mono"/>
+          <w:color w:val="000000"/>
+          <w:sz w:val="19"/>
+          <w:szCs w:val="19"/>
+          <w:lang w:bidi="gu-IN"/>
+        </w:rPr>
+      </w:pPr>
+      <w:r>
+        <w:rPr>
+          <w:rFonts w:ascii="Cascadia Mono" w:hAnsi="Cascadia Mono" w:cs="Cascadia Mono"/>
+          <w:color w:val="000000"/>
+          <w:sz w:val="19"/>
+          <w:szCs w:val="19"/>
+          <w:lang w:bidi="gu-IN"/>
+        </w:rPr>
+        <w:t xml:space="preserve">                </w:t>
+      </w:r>
+      <w:proofErr w:type="spellStart"/>
+      <w:proofErr w:type="gramStart"/>
+      <w:r>
+        <w:rPr>
+          <w:rFonts w:ascii="Cascadia Mono" w:hAnsi="Cascadia Mono" w:cs="Cascadia Mono"/>
+          <w:color w:val="000000"/>
+          <w:sz w:val="19"/>
+          <w:szCs w:val="19"/>
+          <w:lang w:bidi="gu-IN"/>
+        </w:rPr>
+        <w:t>driver.Navigate</w:t>
+      </w:r>
+      <w:proofErr w:type="spellEnd"/>
+      <w:r>
+        <w:rPr>
+          <w:rFonts w:ascii="Cascadia Mono" w:hAnsi="Cascadia Mono" w:cs="Cascadia Mono"/>
+          <w:color w:val="000000"/>
+          <w:sz w:val="19"/>
+          <w:szCs w:val="19"/>
+          <w:lang w:bidi="gu-IN"/>
+        </w:rPr>
+        <w:t>(</w:t>
+      </w:r>
+      <w:proofErr w:type="gramEnd"/>
+      <w:r>
+        <w:rPr>
+          <w:rFonts w:ascii="Cascadia Mono" w:hAnsi="Cascadia Mono" w:cs="Cascadia Mono"/>
+          <w:color w:val="000000"/>
+          <w:sz w:val="19"/>
+          <w:szCs w:val="19"/>
+          <w:lang w:bidi="gu-IN"/>
+        </w:rPr>
+        <w:t>).</w:t>
+      </w:r>
+      <w:proofErr w:type="spellStart"/>
+      <w:r>
+        <w:rPr>
+          <w:rFonts w:ascii="Cascadia Mono" w:hAnsi="Cascadia Mono" w:cs="Cascadia Mono"/>
+          <w:color w:val="000000"/>
+          <w:sz w:val="19"/>
+          <w:szCs w:val="19"/>
+          <w:lang w:bidi="gu-IN"/>
+        </w:rPr>
+        <w:t>GoToUrl</w:t>
+      </w:r>
+      <w:proofErr w:type="spellEnd"/>
+      <w:r>
+        <w:rPr>
+          <w:rFonts w:ascii="Cascadia Mono" w:hAnsi="Cascadia Mono" w:cs="Cascadia Mono"/>
+          <w:color w:val="000000"/>
+          <w:sz w:val="19"/>
+          <w:szCs w:val="19"/>
+          <w:lang w:bidi="gu-IN"/>
+        </w:rPr>
+        <w:t>(</w:t>
+      </w:r>
+      <w:r>
+        <w:rPr>
+          <w:rFonts w:ascii="Cascadia Mono" w:hAnsi="Cascadia Mono" w:cs="Cascadia Mono"/>
+          <w:color w:val="A31515"/>
+          <w:sz w:val="19"/>
+          <w:szCs w:val="19"/>
+          <w:lang w:bidi="gu-IN"/>
+        </w:rPr>
+        <w:t>"http://www.facebook.com"</w:t>
+      </w:r>
+      <w:r>
+        <w:rPr>
+          <w:rFonts w:ascii="Cascadia Mono" w:hAnsi="Cascadia Mono" w:cs="Cascadia Mono"/>
+          <w:color w:val="000000"/>
+          <w:sz w:val="19"/>
+          <w:szCs w:val="19"/>
+          <w:lang w:bidi="gu-IN"/>
+        </w:rPr>
+        <w:t>);</w:t>
+      </w:r>
+    </w:p>
+    <w:p>
+      <w:pPr>
+        <w:autoSpaceDE w:val="0"/>
+        <w:autoSpaceDN w:val="0"/>
+        <w:adjustRightInd w:val="0"/>
+        <w:spacing w:after="0" w:line="240" w:lineRule="auto"/>
+        <w:rPr>
+          <w:rFonts w:ascii="Cascadia Mono" w:hAnsi="Cascadia Mono" w:cs="Cascadia Mono"/>
+          <w:color w:val="000000"/>
+          <w:sz w:val="19"/>
+          <w:szCs w:val="19"/>
+          <w:lang w:bidi="gu-IN"/>
+        </w:rPr>
+      </w:pPr>
+      <w:r>
+        <w:rPr>
+          <w:rFonts w:ascii="Cascadia Mono" w:hAnsi="Cascadia Mono" w:cs="Cascadia Mono"/>
+          <w:color w:val="000000"/>
+          <w:sz w:val="19"/>
+          <w:szCs w:val="19"/>
+          <w:lang w:bidi="gu-IN"/>
+        </w:rPr>
+        <w:t xml:space="preserve">            </w:t>
+      </w:r>
+      <w:r>
+        <w:rPr>
+          <w:rFonts w:ascii="Cascadia Mono" w:hAnsi="Cascadia Mono" w:cs="Cascadia Mono"/>
+          <w:color w:val="008000"/>
+          <w:sz w:val="19"/>
+          <w:szCs w:val="19"/>
+          <w:lang w:bidi="gu-IN"/>
+        </w:rPr>
+        <w:t xml:space="preserve">//finding </w:t>
+      </w:r>
+      <w:proofErr w:type="spellStart"/>
+      <w:r>
+        <w:rPr>
+          <w:rFonts w:ascii="Cascadia Mono" w:hAnsi="Cascadia Mono" w:cs="Cascadia Mono"/>
+          <w:color w:val="008000"/>
+          <w:sz w:val="19"/>
+          <w:szCs w:val="19"/>
+          <w:lang w:bidi="gu-IN"/>
+        </w:rPr>
+        <w:t>webelement</w:t>
+      </w:r>
+      <w:proofErr w:type="spellEnd"/>
+      <w:r>
+        <w:rPr>
+          <w:rFonts w:ascii="Cascadia Mono" w:hAnsi="Cascadia Mono" w:cs="Cascadia Mono"/>
+          <w:color w:val="008000"/>
+          <w:sz w:val="19"/>
+          <w:szCs w:val="19"/>
+          <w:lang w:bidi="gu-IN"/>
+        </w:rPr>
+        <w:t xml:space="preserve"> by X path</w:t>
+      </w:r>
+    </w:p>
+    <w:p>
+      <w:pPr>
+        <w:autoSpaceDE w:val="0"/>
+        <w:autoSpaceDN w:val="0"/>
+        <w:adjustRightInd w:val="0"/>
+        <w:spacing w:after="0" w:line="240" w:lineRule="auto"/>
+        <w:rPr>
+          <w:rFonts w:ascii="Cascadia Mono" w:hAnsi="Cascadia Mono" w:cs="Cascadia Mono"/>
+          <w:color w:val="000000"/>
+          <w:sz w:val="19"/>
+          <w:szCs w:val="19"/>
+          <w:lang w:bidi="gu-IN"/>
+        </w:rPr>
+      </w:pPr>
+      <w:r>
+        <w:rPr>
+          <w:rFonts w:ascii="Cascadia Mono" w:hAnsi="Cascadia Mono" w:cs="Cascadia Mono"/>
+          <w:color w:val="000000"/>
+          <w:sz w:val="19"/>
+          <w:szCs w:val="19"/>
+          <w:lang w:bidi="gu-IN"/>
+        </w:rPr>
+        <w:t xml:space="preserve">                By email = </w:t>
+      </w:r>
+      <w:proofErr w:type="spellStart"/>
+      <w:proofErr w:type="gramStart"/>
+      <w:r>
+        <w:rPr>
+          <w:rFonts w:ascii="Cascadia Mono" w:hAnsi="Cascadia Mono" w:cs="Cascadia Mono"/>
+          <w:color w:val="000000"/>
+          <w:sz w:val="19"/>
+          <w:szCs w:val="19"/>
+          <w:lang w:bidi="gu-IN"/>
+        </w:rPr>
+        <w:t>By.XPath</w:t>
+      </w:r>
+      <w:proofErr w:type="spellEnd"/>
+      <w:r>
+        <w:rPr>
+          <w:rFonts w:ascii="Cascadia Mono" w:hAnsi="Cascadia Mono" w:cs="Cascadia Mono"/>
+          <w:color w:val="000000"/>
+          <w:sz w:val="19"/>
+          <w:szCs w:val="19"/>
+          <w:lang w:bidi="gu-IN"/>
+        </w:rPr>
+        <w:t>(</w:t>
+      </w:r>
+      <w:proofErr w:type="gramEnd"/>
+      <w:r>
+        <w:rPr>
+          <w:rFonts w:ascii="Cascadia Mono" w:hAnsi="Cascadia Mono" w:cs="Cascadia Mono"/>
+          <w:color w:val="A31515"/>
+          <w:sz w:val="19"/>
+          <w:szCs w:val="19"/>
+          <w:lang w:bidi="gu-IN"/>
+        </w:rPr>
+        <w:t>"//*[@id='email']"</w:t>
+      </w:r>
+      <w:r>
+        <w:rPr>
+          <w:rFonts w:ascii="Cascadia Mono" w:hAnsi="Cascadia Mono" w:cs="Cascadia Mono"/>
+          <w:color w:val="000000"/>
+          <w:sz w:val="19"/>
+          <w:szCs w:val="19"/>
+          <w:lang w:bidi="gu-IN"/>
+        </w:rPr>
+        <w:t>);</w:t>
+      </w:r>
+    </w:p>
+    <w:p>
+      <w:pPr>
+        <w:autoSpaceDE w:val="0"/>
+        <w:autoSpaceDN w:val="0"/>
+        <w:adjustRightInd w:val="0"/>
+        <w:spacing w:after="0" w:line="240" w:lineRule="auto"/>
+        <w:rPr>
+          <w:rFonts w:ascii="Cascadia Mono" w:hAnsi="Cascadia Mono" w:cs="Cascadia Mono"/>
+          <w:color w:val="000000"/>
+          <w:sz w:val="19"/>
+          <w:szCs w:val="19"/>
+          <w:lang w:bidi="gu-IN"/>
+        </w:rPr>
+      </w:pPr>
+      <w:r>
+        <w:rPr>
+          <w:rFonts w:ascii="Cascadia Mono" w:hAnsi="Cascadia Mono" w:cs="Cascadia Mono"/>
+          <w:color w:val="000000"/>
+          <w:sz w:val="19"/>
+          <w:szCs w:val="19"/>
+          <w:lang w:bidi="gu-IN"/>
+        </w:rPr>
+        <w:t xml:space="preserve">            </w:t>
+      </w:r>
+      <w:proofErr w:type="spellStart"/>
+      <w:r>
+        <w:rPr>
+          <w:rFonts w:ascii="Cascadia Mono" w:hAnsi="Cascadia Mono" w:cs="Cascadia Mono"/>
+          <w:color w:val="000000"/>
+          <w:sz w:val="19"/>
+          <w:szCs w:val="19"/>
+          <w:lang w:bidi="gu-IN"/>
+        </w:rPr>
+        <w:t>IWebElement</w:t>
+      </w:r>
+      <w:proofErr w:type="spellEnd"/>
+      <w:r>
+        <w:rPr>
+          <w:rFonts w:ascii="Cascadia Mono" w:hAnsi="Cascadia Mono" w:cs="Cascadia Mono"/>
+          <w:color w:val="000000"/>
+          <w:sz w:val="19"/>
+          <w:szCs w:val="19"/>
+          <w:lang w:bidi="gu-IN"/>
+        </w:rPr>
+        <w:t xml:space="preserve"> EMAIL = </w:t>
+      </w:r>
+      <w:proofErr w:type="spellStart"/>
+      <w:proofErr w:type="gramStart"/>
+      <w:r>
+        <w:rPr>
+          <w:rFonts w:ascii="Cascadia Mono" w:hAnsi="Cascadia Mono" w:cs="Cascadia Mono"/>
+          <w:color w:val="000000"/>
+          <w:sz w:val="19"/>
+          <w:szCs w:val="19"/>
+          <w:lang w:bidi="gu-IN"/>
+        </w:rPr>
+        <w:t>driver.FindElement</w:t>
+      </w:r>
+      <w:proofErr w:type="spellEnd"/>
+      <w:r>
+        <w:rPr>
+          <w:rFonts w:ascii="Cascadia Mono" w:hAnsi="Cascadia Mono" w:cs="Cascadia Mono"/>
+          <w:color w:val="000000"/>
+          <w:sz w:val="19"/>
+          <w:szCs w:val="19"/>
+          <w:lang w:bidi="gu-IN"/>
+        </w:rPr>
+        <w:t>(</w:t>
+      </w:r>
+      <w:proofErr w:type="gramEnd"/>
+      <w:r>
+        <w:rPr>
+          <w:rFonts w:ascii="Cascadia Mono" w:hAnsi="Cascadia Mono" w:cs="Cascadia Mono"/>
+          <w:color w:val="000000"/>
+          <w:sz w:val="19"/>
+          <w:szCs w:val="19"/>
+          <w:lang w:bidi="gu-IN"/>
+        </w:rPr>
+        <w:t>email);</w:t>
+      </w:r>
+    </w:p>
+    <w:p>
+      <w:pPr>
+        <w:autoSpaceDE w:val="0"/>
+        <w:autoSpaceDN w:val="0"/>
+        <w:adjustRightInd w:val="0"/>
+        <w:spacing w:after="0" w:line="240" w:lineRule="auto"/>
+        <w:rPr>
+          <w:rFonts w:ascii="Cascadia Mono" w:hAnsi="Cascadia Mono" w:cs="Cascadia Mono"/>
+          <w:color w:val="000000"/>
+          <w:sz w:val="19"/>
+          <w:szCs w:val="19"/>
+          <w:lang w:bidi="gu-IN"/>
+        </w:rPr>
+      </w:pPr>
+    </w:p>
+    <w:p>
+      <w:pPr>
+        <w:autoSpaceDE w:val="0"/>
+        <w:autoSpaceDN w:val="0"/>
+        <w:adjustRightInd w:val="0"/>
+        <w:spacing w:after="0" w:line="240" w:lineRule="auto"/>
+        <w:rPr>
+          <w:rFonts w:ascii="Cascadia Mono" w:hAnsi="Cascadia Mono" w:cs="Cascadia Mono"/>
+          <w:color w:val="000000"/>
+          <w:sz w:val="19"/>
+          <w:szCs w:val="19"/>
+          <w:lang w:bidi="gu-IN"/>
+        </w:rPr>
+      </w:pPr>
+      <w:r>
+        <w:rPr>
+          <w:rFonts w:ascii="Cascadia Mono" w:hAnsi="Cascadia Mono" w:cs="Cascadia Mono"/>
+          <w:color w:val="000000"/>
+          <w:sz w:val="19"/>
+          <w:szCs w:val="19"/>
+          <w:lang w:bidi="gu-IN"/>
+        </w:rPr>
+        <w:lastRenderedPageBreak/>
+        <w:t xml:space="preserve">            </w:t>
+      </w:r>
+      <w:r>
+        <w:rPr>
+          <w:rFonts w:ascii="Cascadia Mono" w:hAnsi="Cascadia Mono" w:cs="Cascadia Mono"/>
+          <w:color w:val="008000"/>
+          <w:sz w:val="19"/>
+          <w:szCs w:val="19"/>
+          <w:lang w:bidi="gu-IN"/>
+        </w:rPr>
+        <w:t>//get attributes</w:t>
+      </w:r>
+    </w:p>
+    <w:p>
+      <w:pPr>
+        <w:autoSpaceDE w:val="0"/>
+        <w:autoSpaceDN w:val="0"/>
+        <w:adjustRightInd w:val="0"/>
+        <w:spacing w:after="0" w:line="240" w:lineRule="auto"/>
+        <w:rPr>
+          <w:rFonts w:ascii="Cascadia Mono" w:hAnsi="Cascadia Mono" w:cs="Cascadia Mono"/>
+          <w:color w:val="000000"/>
+          <w:sz w:val="19"/>
+          <w:szCs w:val="19"/>
+          <w:lang w:bidi="gu-IN"/>
+        </w:rPr>
+      </w:pPr>
+      <w:r>
+        <w:rPr>
+          <w:rFonts w:ascii="Cascadia Mono" w:hAnsi="Cascadia Mono" w:cs="Cascadia Mono"/>
+          <w:color w:val="000000"/>
+          <w:sz w:val="19"/>
+          <w:szCs w:val="19"/>
+          <w:lang w:bidi="gu-IN"/>
+        </w:rPr>
+        <w:t xml:space="preserve">            </w:t>
+      </w:r>
+      <w:proofErr w:type="spellStart"/>
+      <w:proofErr w:type="gramStart"/>
+      <w:r>
+        <w:rPr>
+          <w:rFonts w:ascii="Cascadia Mono" w:hAnsi="Cascadia Mono" w:cs="Cascadia Mono"/>
+          <w:color w:val="000000"/>
+          <w:sz w:val="19"/>
+          <w:szCs w:val="19"/>
+          <w:lang w:bidi="gu-IN"/>
+        </w:rPr>
+        <w:t>Console.WriteLine</w:t>
+      </w:r>
+      <w:proofErr w:type="spellEnd"/>
+      <w:r>
+        <w:rPr>
+          <w:rFonts w:ascii="Cascadia Mono" w:hAnsi="Cascadia Mono" w:cs="Cascadia Mono"/>
+          <w:color w:val="000000"/>
+          <w:sz w:val="19"/>
+          <w:szCs w:val="19"/>
+          <w:lang w:bidi="gu-IN"/>
+        </w:rPr>
+        <w:t>(</w:t>
+      </w:r>
+      <w:proofErr w:type="spellStart"/>
+      <w:proofErr w:type="gramEnd"/>
+      <w:r>
+        <w:rPr>
+          <w:rFonts w:ascii="Cascadia Mono" w:hAnsi="Cascadia Mono" w:cs="Cascadia Mono"/>
+          <w:color w:val="000000"/>
+          <w:sz w:val="19"/>
+          <w:szCs w:val="19"/>
+          <w:lang w:bidi="gu-IN"/>
+        </w:rPr>
+        <w:t>EMAIL.GetAttribute</w:t>
+      </w:r>
+      <w:proofErr w:type="spellEnd"/>
+      <w:r>
+        <w:rPr>
+          <w:rFonts w:ascii="Cascadia Mono" w:hAnsi="Cascadia Mono" w:cs="Cascadia Mono"/>
+          <w:color w:val="000000"/>
+          <w:sz w:val="19"/>
+          <w:szCs w:val="19"/>
+          <w:lang w:bidi="gu-IN"/>
+        </w:rPr>
+        <w:t>(</w:t>
+      </w:r>
+      <w:r>
+        <w:rPr>
+          <w:rFonts w:ascii="Cascadia Mono" w:hAnsi="Cascadia Mono" w:cs="Cascadia Mono"/>
+          <w:color w:val="A31515"/>
+          <w:sz w:val="19"/>
+          <w:szCs w:val="19"/>
+          <w:lang w:bidi="gu-IN"/>
+        </w:rPr>
+        <w:t>"placeholder"</w:t>
+      </w:r>
+      <w:r>
+        <w:rPr>
+          <w:rFonts w:ascii="Cascadia Mono" w:hAnsi="Cascadia Mono" w:cs="Cascadia Mono"/>
+          <w:color w:val="000000"/>
+          <w:sz w:val="19"/>
+          <w:szCs w:val="19"/>
+          <w:lang w:bidi="gu-IN"/>
+        </w:rPr>
+        <w:t>));</w:t>
+      </w:r>
+    </w:p>
+    <w:p>
+      <w:pPr>
+        <w:autoSpaceDE w:val="0"/>
+        <w:autoSpaceDN w:val="0"/>
+        <w:adjustRightInd w:val="0"/>
+        <w:spacing w:after="0" w:line="240" w:lineRule="auto"/>
+        <w:rPr>
+          <w:rFonts w:ascii="Cascadia Mono" w:hAnsi="Cascadia Mono" w:cs="Cascadia Mono"/>
+          <w:color w:val="000000"/>
+          <w:sz w:val="19"/>
+          <w:szCs w:val="19"/>
+          <w:lang w:bidi="gu-IN"/>
+        </w:rPr>
+      </w:pPr>
+      <w:r>
+        <w:rPr>
+          <w:rFonts w:ascii="Cascadia Mono" w:hAnsi="Cascadia Mono" w:cs="Cascadia Mono"/>
+          <w:color w:val="000000"/>
+          <w:sz w:val="19"/>
+          <w:szCs w:val="19"/>
+          <w:lang w:bidi="gu-IN"/>
+        </w:rPr>
+        <w:t xml:space="preserve">            </w:t>
+      </w:r>
+      <w:proofErr w:type="spellStart"/>
+      <w:proofErr w:type="gramStart"/>
+      <w:r>
+        <w:rPr>
+          <w:rFonts w:ascii="Cascadia Mono" w:hAnsi="Cascadia Mono" w:cs="Cascadia Mono"/>
+          <w:color w:val="000000"/>
+          <w:sz w:val="19"/>
+          <w:szCs w:val="19"/>
+          <w:lang w:bidi="gu-IN"/>
+        </w:rPr>
+        <w:t>EMAIL.SendKeys</w:t>
+      </w:r>
+      <w:proofErr w:type="spellEnd"/>
+      <w:r>
+        <w:rPr>
+          <w:rFonts w:ascii="Cascadia Mono" w:hAnsi="Cascadia Mono" w:cs="Cascadia Mono"/>
+          <w:color w:val="000000"/>
+          <w:sz w:val="19"/>
+          <w:szCs w:val="19"/>
+          <w:lang w:bidi="gu-IN"/>
+        </w:rPr>
+        <w:t>(</w:t>
+      </w:r>
+      <w:proofErr w:type="gramEnd"/>
+      <w:r>
+        <w:rPr>
+          <w:rFonts w:ascii="Cascadia Mono" w:hAnsi="Cascadia Mono" w:cs="Cascadia Mono"/>
+          <w:color w:val="A31515"/>
+          <w:sz w:val="19"/>
+          <w:szCs w:val="19"/>
+          <w:lang w:bidi="gu-IN"/>
+        </w:rPr>
+        <w:t>"Nikunj@gmail.com"</w:t>
+      </w:r>
+      <w:r>
+        <w:rPr>
+          <w:rFonts w:ascii="Cascadia Mono" w:hAnsi="Cascadia Mono" w:cs="Cascadia Mono"/>
+          <w:color w:val="000000"/>
+          <w:sz w:val="19"/>
+          <w:szCs w:val="19"/>
+          <w:lang w:bidi="gu-IN"/>
+        </w:rPr>
+        <w:t>);</w:t>
+      </w:r>
+    </w:p>
+    <w:p>
+      <w:pPr>
+        <w:autoSpaceDE w:val="0"/>
+        <w:autoSpaceDN w:val="0"/>
+        <w:adjustRightInd w:val="0"/>
+        <w:spacing w:after="0" w:line="240" w:lineRule="auto"/>
+        <w:rPr>
+          <w:rFonts w:ascii="Cascadia Mono" w:hAnsi="Cascadia Mono" w:cs="Cascadia Mono"/>
+          <w:color w:val="000000"/>
+          <w:sz w:val="19"/>
+          <w:szCs w:val="19"/>
+          <w:lang w:bidi="gu-IN"/>
+        </w:rPr>
+      </w:pPr>
+    </w:p>
+    <w:p>
+      <w:pPr>
+        <w:autoSpaceDE w:val="0"/>
+        <w:autoSpaceDN w:val="0"/>
+        <w:adjustRightInd w:val="0"/>
+        <w:spacing w:after="0" w:line="240" w:lineRule="auto"/>
+        <w:rPr>
+          <w:rFonts w:ascii="Cascadia Mono" w:hAnsi="Cascadia Mono" w:cs="Cascadia Mono"/>
+          <w:color w:val="000000"/>
+          <w:sz w:val="19"/>
+          <w:szCs w:val="19"/>
+          <w:lang w:bidi="gu-IN"/>
+        </w:rPr>
+      </w:pPr>
+    </w:p>
+    <w:p>
+      <w:pPr>
+        <w:autoSpaceDE w:val="0"/>
+        <w:autoSpaceDN w:val="0"/>
+        <w:adjustRightInd w:val="0"/>
+        <w:spacing w:after="0" w:line="240" w:lineRule="auto"/>
+        <w:rPr>
+          <w:rFonts w:ascii="Cascadia Mono" w:hAnsi="Cascadia Mono" w:cs="Cascadia Mono"/>
+          <w:color w:val="008000"/>
+          <w:sz w:val="19"/>
+          <w:szCs w:val="19"/>
+          <w:lang w:bidi="gu-IN"/>
+        </w:rPr>
+      </w:pPr>
+      <w:r>
+        <w:rPr>
+          <w:rFonts w:ascii="Cascadia Mono" w:hAnsi="Cascadia Mono" w:cs="Cascadia Mono"/>
+          <w:color w:val="000000"/>
+          <w:sz w:val="19"/>
+          <w:szCs w:val="19"/>
+          <w:lang w:bidi="gu-IN"/>
+        </w:rPr>
+        <w:t xml:space="preserve">            </w:t>
+      </w:r>
+      <w:r>
+        <w:rPr>
+          <w:rFonts w:ascii="Cascadia Mono" w:hAnsi="Cascadia Mono" w:cs="Cascadia Mono"/>
+          <w:color w:val="008000"/>
+          <w:sz w:val="19"/>
+          <w:szCs w:val="19"/>
+          <w:lang w:bidi="gu-IN"/>
+        </w:rPr>
+        <w:t xml:space="preserve">/*//finding </w:t>
+      </w:r>
+      <w:proofErr w:type="spellStart"/>
+      <w:r>
+        <w:rPr>
+          <w:rFonts w:ascii="Cascadia Mono" w:hAnsi="Cascadia Mono" w:cs="Cascadia Mono"/>
+          <w:color w:val="008000"/>
+          <w:sz w:val="19"/>
+          <w:szCs w:val="19"/>
+          <w:lang w:bidi="gu-IN"/>
+        </w:rPr>
+        <w:t>webelement</w:t>
+      </w:r>
+      <w:proofErr w:type="spellEnd"/>
+      <w:r>
+        <w:rPr>
+          <w:rFonts w:ascii="Cascadia Mono" w:hAnsi="Cascadia Mono" w:cs="Cascadia Mono"/>
+          <w:color w:val="008000"/>
+          <w:sz w:val="19"/>
+          <w:szCs w:val="19"/>
+          <w:lang w:bidi="gu-IN"/>
+        </w:rPr>
+        <w:t xml:space="preserve"> by full </w:t>
+      </w:r>
+      <w:proofErr w:type="spellStart"/>
+      <w:r>
+        <w:rPr>
+          <w:rFonts w:ascii="Cascadia Mono" w:hAnsi="Cascadia Mono" w:cs="Cascadia Mono"/>
+          <w:color w:val="008000"/>
+          <w:sz w:val="19"/>
+          <w:szCs w:val="19"/>
+          <w:lang w:bidi="gu-IN"/>
+        </w:rPr>
+        <w:t>xpath</w:t>
+      </w:r>
+      <w:proofErr w:type="spellEnd"/>
+    </w:p>
+    <w:p>
+      <w:pPr>
+        <w:autoSpaceDE w:val="0"/>
+        <w:autoSpaceDN w:val="0"/>
+        <w:adjustRightInd w:val="0"/>
+        <w:spacing w:after="0" w:line="240" w:lineRule="auto"/>
+        <w:rPr>
+          <w:rFonts w:ascii="Cascadia Mono" w:hAnsi="Cascadia Mono" w:cs="Cascadia Mono"/>
+          <w:color w:val="008000"/>
+          <w:sz w:val="19"/>
+          <w:szCs w:val="19"/>
+          <w:lang w:bidi="gu-IN"/>
+        </w:rPr>
+      </w:pPr>
+      <w:r>
+        <w:rPr>
+          <w:rFonts w:ascii="Cascadia Mono" w:hAnsi="Cascadia Mono" w:cs="Cascadia Mono"/>
+          <w:color w:val="008000"/>
+          <w:sz w:val="19"/>
+          <w:szCs w:val="19"/>
+          <w:lang w:bidi="gu-IN"/>
+        </w:rPr>
+        <w:t xml:space="preserve">            By password = By.XPath("/html/body/div[1]/div[1]/div[1]/div/div/div/div[2]/div/div[1]/form/div[1]/div[2]/div/input");</w:t>
+      </w:r>
+    </w:p>
+    <w:p>
+      <w:pPr>
+        <w:autoSpaceDE w:val="0"/>
+        <w:autoSpaceDN w:val="0"/>
+        <w:adjustRightInd w:val="0"/>
+        <w:spacing w:after="0" w:line="240" w:lineRule="auto"/>
+        <w:rPr>
+          <w:rFonts w:ascii="Cascadia Mono" w:hAnsi="Cascadia Mono" w:cs="Cascadia Mono"/>
+          <w:color w:val="008000"/>
+          <w:sz w:val="19"/>
+          <w:szCs w:val="19"/>
+          <w:lang w:bidi="gu-IN"/>
+        </w:rPr>
+      </w:pPr>
+      <w:r>
+        <w:rPr>
+          <w:rFonts w:ascii="Cascadia Mono" w:hAnsi="Cascadia Mono" w:cs="Cascadia Mono"/>
+          <w:color w:val="008000"/>
+          <w:sz w:val="19"/>
+          <w:szCs w:val="19"/>
+          <w:lang w:bidi="gu-IN"/>
+        </w:rPr>
+        <w:t xml:space="preserve">            </w:t>
+      </w:r>
+      <w:proofErr w:type="spellStart"/>
+      <w:r>
+        <w:rPr>
+          <w:rFonts w:ascii="Cascadia Mono" w:hAnsi="Cascadia Mono" w:cs="Cascadia Mono"/>
+          <w:color w:val="008000"/>
+          <w:sz w:val="19"/>
+          <w:szCs w:val="19"/>
+          <w:lang w:bidi="gu-IN"/>
+        </w:rPr>
+        <w:t>IWebElement</w:t>
+      </w:r>
+      <w:proofErr w:type="spellEnd"/>
+      <w:r>
+        <w:rPr>
+          <w:rFonts w:ascii="Cascadia Mono" w:hAnsi="Cascadia Mono" w:cs="Cascadia Mono"/>
+          <w:color w:val="008000"/>
+          <w:sz w:val="19"/>
+          <w:szCs w:val="19"/>
+          <w:lang w:bidi="gu-IN"/>
+        </w:rPr>
+        <w:t xml:space="preserve"> PASS = </w:t>
+      </w:r>
+      <w:proofErr w:type="spellStart"/>
+      <w:proofErr w:type="gramStart"/>
+      <w:r>
+        <w:rPr>
+          <w:rFonts w:ascii="Cascadia Mono" w:hAnsi="Cascadia Mono" w:cs="Cascadia Mono"/>
+          <w:color w:val="008000"/>
+          <w:sz w:val="19"/>
+          <w:szCs w:val="19"/>
+          <w:lang w:bidi="gu-IN"/>
+        </w:rPr>
+        <w:t>driver.FindElement</w:t>
+      </w:r>
+      <w:proofErr w:type="spellEnd"/>
+      <w:r>
+        <w:rPr>
+          <w:rFonts w:ascii="Cascadia Mono" w:hAnsi="Cascadia Mono" w:cs="Cascadia Mono"/>
+          <w:color w:val="008000"/>
+          <w:sz w:val="19"/>
+          <w:szCs w:val="19"/>
+          <w:lang w:bidi="gu-IN"/>
+        </w:rPr>
+        <w:t>(</w:t>
+      </w:r>
+      <w:proofErr w:type="gramEnd"/>
+      <w:r>
+        <w:rPr>
+          <w:rFonts w:ascii="Cascadia Mono" w:hAnsi="Cascadia Mono" w:cs="Cascadia Mono"/>
+          <w:color w:val="008000"/>
+          <w:sz w:val="19"/>
+          <w:szCs w:val="19"/>
+          <w:lang w:bidi="gu-IN"/>
+        </w:rPr>
+        <w:t>password);</w:t>
+      </w:r>
+    </w:p>
+    <w:p>
+      <w:pPr>
+        <w:autoSpaceDE w:val="0"/>
+        <w:autoSpaceDN w:val="0"/>
+        <w:adjustRightInd w:val="0"/>
+        <w:spacing w:after="0" w:line="240" w:lineRule="auto"/>
+        <w:rPr>
+          <w:rFonts w:ascii="Cascadia Mono" w:hAnsi="Cascadia Mono" w:cs="Cascadia Mono"/>
+          <w:color w:val="008000"/>
+          <w:sz w:val="19"/>
+          <w:szCs w:val="19"/>
+          <w:lang w:bidi="gu-IN"/>
+        </w:rPr>
+      </w:pPr>
+      <w:r>
+        <w:rPr>
+          <w:rFonts w:ascii="Cascadia Mono" w:hAnsi="Cascadia Mono" w:cs="Cascadia Mono"/>
+          <w:color w:val="008000"/>
+          <w:sz w:val="19"/>
+          <w:szCs w:val="19"/>
+          <w:lang w:bidi="gu-IN"/>
+        </w:rPr>
+        <w:t xml:space="preserve">                </w:t>
+      </w:r>
+      <w:proofErr w:type="spellStart"/>
+      <w:proofErr w:type="gramStart"/>
+      <w:r>
+        <w:rPr>
+          <w:rFonts w:ascii="Cascadia Mono" w:hAnsi="Cascadia Mono" w:cs="Cascadia Mono"/>
+          <w:color w:val="008000"/>
+          <w:sz w:val="19"/>
+          <w:szCs w:val="19"/>
+          <w:lang w:bidi="gu-IN"/>
+        </w:rPr>
+        <w:t>PASS.SendKeys</w:t>
+      </w:r>
+      <w:proofErr w:type="spellEnd"/>
+      <w:r>
+        <w:rPr>
+          <w:rFonts w:ascii="Cascadia Mono" w:hAnsi="Cascadia Mono" w:cs="Cascadia Mono"/>
+          <w:color w:val="008000"/>
+          <w:sz w:val="19"/>
+          <w:szCs w:val="19"/>
+          <w:lang w:bidi="gu-IN"/>
+        </w:rPr>
+        <w:t>(</w:t>
+      </w:r>
+      <w:proofErr w:type="gramEnd"/>
+      <w:r>
+        <w:rPr>
+          <w:rFonts w:ascii="Cascadia Mono" w:hAnsi="Cascadia Mono" w:cs="Cascadia Mono"/>
+          <w:color w:val="008000"/>
+          <w:sz w:val="19"/>
+          <w:szCs w:val="19"/>
+          <w:lang w:bidi="gu-IN"/>
+        </w:rPr>
+        <w:t>"Nikunj@123");</w:t>
+      </w:r>
+    </w:p>
+    <w:p>
+      <w:pPr>
+        <w:autoSpaceDE w:val="0"/>
+        <w:autoSpaceDN w:val="0"/>
+        <w:adjustRightInd w:val="0"/>
+        <w:spacing w:after="0" w:line="240" w:lineRule="auto"/>
+        <w:rPr>
+          <w:rFonts w:ascii="Cascadia Mono" w:hAnsi="Cascadia Mono" w:cs="Cascadia Mono"/>
+          <w:color w:val="008000"/>
+          <w:sz w:val="19"/>
+          <w:szCs w:val="19"/>
+          <w:lang w:bidi="gu-IN"/>
+        </w:rPr>
+      </w:pPr>
+      <w:r>
+        <w:rPr>
+          <w:rFonts w:ascii="Cascadia Mono" w:hAnsi="Cascadia Mono" w:cs="Cascadia Mono"/>
+          <w:color w:val="008000"/>
+          <w:sz w:val="19"/>
+          <w:szCs w:val="19"/>
+          <w:lang w:bidi="gu-IN"/>
+        </w:rPr>
+        <w:t xml:space="preserve">            //get attributes</w:t>
+      </w:r>
+    </w:p>
+    <w:p>
+      <w:pPr>
+        <w:autoSpaceDE w:val="0"/>
+        <w:autoSpaceDN w:val="0"/>
+        <w:adjustRightInd w:val="0"/>
+        <w:spacing w:after="0" w:line="240" w:lineRule="auto"/>
+        <w:rPr>
+          <w:rFonts w:ascii="Cascadia Mono" w:hAnsi="Cascadia Mono" w:cs="Cascadia Mono"/>
+          <w:color w:val="000000"/>
+          <w:sz w:val="19"/>
+          <w:szCs w:val="19"/>
+          <w:lang w:bidi="gu-IN"/>
+        </w:rPr>
+      </w:pPr>
+      <w:r>
+        <w:rPr>
+          <w:rFonts w:ascii="Cascadia Mono" w:hAnsi="Cascadia Mono" w:cs="Cascadia Mono"/>
+          <w:color w:val="008000"/>
+          <w:sz w:val="19"/>
+          <w:szCs w:val="19"/>
+          <w:lang w:bidi="gu-IN"/>
+        </w:rPr>
+        <w:t xml:space="preserve">            </w:t>
+      </w:r>
+      <w:proofErr w:type="spellStart"/>
+      <w:proofErr w:type="gramStart"/>
+      <w:r>
+        <w:rPr>
+          <w:rFonts w:ascii="Cascadia Mono" w:hAnsi="Cascadia Mono" w:cs="Cascadia Mono"/>
+          <w:color w:val="008000"/>
+          <w:sz w:val="19"/>
+          <w:szCs w:val="19"/>
+          <w:lang w:bidi="gu-IN"/>
+        </w:rPr>
+        <w:t>Console.WriteLine</w:t>
+      </w:r>
+      <w:proofErr w:type="spellEnd"/>
+      <w:r>
+        <w:rPr>
+          <w:rFonts w:ascii="Cascadia Mono" w:hAnsi="Cascadia Mono" w:cs="Cascadia Mono"/>
+          <w:color w:val="008000"/>
+          <w:sz w:val="19"/>
+          <w:szCs w:val="19"/>
+          <w:lang w:bidi="gu-IN"/>
+        </w:rPr>
+        <w:t>(</w:t>
+      </w:r>
+      <w:proofErr w:type="spellStart"/>
+      <w:proofErr w:type="gramEnd"/>
+      <w:r>
+        <w:rPr>
+          <w:rFonts w:ascii="Cascadia Mono" w:hAnsi="Cascadia Mono" w:cs="Cascadia Mono"/>
+          <w:color w:val="008000"/>
+          <w:sz w:val="19"/>
+          <w:szCs w:val="19"/>
+          <w:lang w:bidi="gu-IN"/>
+        </w:rPr>
+        <w:t>PASS.GetAttribute</w:t>
+      </w:r>
+      <w:proofErr w:type="spellEnd"/>
+      <w:r>
+        <w:rPr>
+          <w:rFonts w:ascii="Cascadia Mono" w:hAnsi="Cascadia Mono" w:cs="Cascadia Mono"/>
+          <w:color w:val="008000"/>
+          <w:sz w:val="19"/>
+          <w:szCs w:val="19"/>
+          <w:lang w:bidi="gu-IN"/>
+        </w:rPr>
+        <w:t>("placeholder"));*/</w:t>
+      </w:r>
+    </w:p>
+    <w:p>
+      <w:pPr>
+        <w:autoSpaceDE w:val="0"/>
+        <w:autoSpaceDN w:val="0"/>
+        <w:adjustRightInd w:val="0"/>
+        <w:spacing w:after="0" w:line="240" w:lineRule="auto"/>
+        <w:rPr>
+          <w:rFonts w:ascii="Cascadia Mono" w:hAnsi="Cascadia Mono" w:cs="Cascadia Mono"/>
+          <w:color w:val="000000"/>
+          <w:sz w:val="19"/>
+          <w:szCs w:val="19"/>
+          <w:lang w:bidi="gu-IN"/>
+        </w:rPr>
+      </w:pPr>
+    </w:p>
+    <w:p>
+      <w:pPr>
+        <w:autoSpaceDE w:val="0"/>
+        <w:autoSpaceDN w:val="0"/>
+        <w:adjustRightInd w:val="0"/>
+        <w:spacing w:after="0" w:line="240" w:lineRule="auto"/>
+        <w:rPr>
+          <w:rFonts w:ascii="Cascadia Mono" w:hAnsi="Cascadia Mono" w:cs="Cascadia Mono"/>
+          <w:color w:val="000000"/>
+          <w:sz w:val="19"/>
+          <w:szCs w:val="19"/>
+          <w:lang w:bidi="gu-IN"/>
+        </w:rPr>
+      </w:pPr>
+    </w:p>
+    <w:p>
+      <w:pPr>
+        <w:autoSpaceDE w:val="0"/>
+        <w:autoSpaceDN w:val="0"/>
+        <w:adjustRightInd w:val="0"/>
+        <w:spacing w:after="0" w:line="240" w:lineRule="auto"/>
+        <w:rPr>
+          <w:rFonts w:ascii="Cascadia Mono" w:hAnsi="Cascadia Mono" w:cs="Cascadia Mono"/>
+          <w:color w:val="000000"/>
+          <w:sz w:val="19"/>
+          <w:szCs w:val="19"/>
+          <w:lang w:bidi="gu-IN"/>
+        </w:rPr>
+      </w:pPr>
+      <w:r>
+        <w:rPr>
+          <w:rFonts w:ascii="Cascadia Mono" w:hAnsi="Cascadia Mono" w:cs="Cascadia Mono"/>
+          <w:color w:val="000000"/>
+          <w:sz w:val="19"/>
+          <w:szCs w:val="19"/>
+          <w:lang w:bidi="gu-IN"/>
+        </w:rPr>
+        <w:t xml:space="preserve">            </w:t>
+      </w:r>
+      <w:r>
+        <w:rPr>
+          <w:rFonts w:ascii="Cascadia Mono" w:hAnsi="Cascadia Mono" w:cs="Cascadia Mono"/>
+          <w:color w:val="008000"/>
+          <w:sz w:val="19"/>
+          <w:szCs w:val="19"/>
+          <w:lang w:bidi="gu-IN"/>
+        </w:rPr>
+        <w:t xml:space="preserve">//finding </w:t>
+      </w:r>
+      <w:proofErr w:type="spellStart"/>
+      <w:r>
+        <w:rPr>
+          <w:rFonts w:ascii="Cascadia Mono" w:hAnsi="Cascadia Mono" w:cs="Cascadia Mono"/>
+          <w:color w:val="008000"/>
+          <w:sz w:val="19"/>
+          <w:szCs w:val="19"/>
+          <w:lang w:bidi="gu-IN"/>
+        </w:rPr>
+        <w:t>webelement</w:t>
+      </w:r>
+      <w:proofErr w:type="spellEnd"/>
+      <w:r>
+        <w:rPr>
+          <w:rFonts w:ascii="Cascadia Mono" w:hAnsi="Cascadia Mono" w:cs="Cascadia Mono"/>
+          <w:color w:val="008000"/>
+          <w:sz w:val="19"/>
+          <w:szCs w:val="19"/>
+          <w:lang w:bidi="gu-IN"/>
+        </w:rPr>
+        <w:t xml:space="preserve"> by Selector</w:t>
+      </w:r>
+    </w:p>
+    <w:p>
+      <w:pPr>
+        <w:autoSpaceDE w:val="0"/>
+        <w:autoSpaceDN w:val="0"/>
+        <w:adjustRightInd w:val="0"/>
+        <w:spacing w:after="0" w:line="240" w:lineRule="auto"/>
+        <w:rPr>
+          <w:rFonts w:ascii="Cascadia Mono" w:hAnsi="Cascadia Mono" w:cs="Cascadia Mono"/>
+          <w:color w:val="000000"/>
+          <w:sz w:val="19"/>
+          <w:szCs w:val="19"/>
+          <w:lang w:bidi="gu-IN"/>
+        </w:rPr>
+      </w:pPr>
+      <w:r>
+        <w:rPr>
+          <w:rFonts w:ascii="Cascadia Mono" w:hAnsi="Cascadia Mono" w:cs="Cascadia Mono"/>
+          <w:color w:val="000000"/>
+          <w:sz w:val="19"/>
+          <w:szCs w:val="19"/>
+          <w:lang w:bidi="gu-IN"/>
+        </w:rPr>
+        <w:t xml:space="preserve">            By password = </w:t>
+      </w:r>
+      <w:proofErr w:type="spellStart"/>
+      <w:proofErr w:type="gramStart"/>
+      <w:r>
+        <w:rPr>
+          <w:rFonts w:ascii="Cascadia Mono" w:hAnsi="Cascadia Mono" w:cs="Cascadia Mono"/>
+          <w:color w:val="000000"/>
+          <w:sz w:val="19"/>
+          <w:szCs w:val="19"/>
+          <w:lang w:bidi="gu-IN"/>
+        </w:rPr>
+        <w:t>By.CssSelector</w:t>
+      </w:r>
+      <w:proofErr w:type="spellEnd"/>
+      <w:r>
+        <w:rPr>
+          <w:rFonts w:ascii="Cascadia Mono" w:hAnsi="Cascadia Mono" w:cs="Cascadia Mono"/>
+          <w:color w:val="000000"/>
+          <w:sz w:val="19"/>
+          <w:szCs w:val="19"/>
+          <w:lang w:bidi="gu-IN"/>
+        </w:rPr>
+        <w:t>(</w:t>
+      </w:r>
+      <w:proofErr w:type="gramEnd"/>
+      <w:r>
+        <w:rPr>
+          <w:rFonts w:ascii="Cascadia Mono" w:hAnsi="Cascadia Mono" w:cs="Cascadia Mono"/>
+          <w:color w:val="A31515"/>
+          <w:sz w:val="19"/>
+          <w:szCs w:val="19"/>
+          <w:lang w:bidi="gu-IN"/>
+        </w:rPr>
+        <w:t>"#pass"</w:t>
+      </w:r>
+      <w:r>
+        <w:rPr>
+          <w:rFonts w:ascii="Cascadia Mono" w:hAnsi="Cascadia Mono" w:cs="Cascadia Mono"/>
+          <w:color w:val="000000"/>
+          <w:sz w:val="19"/>
+          <w:szCs w:val="19"/>
+          <w:lang w:bidi="gu-IN"/>
+        </w:rPr>
+        <w:t>);</w:t>
+      </w:r>
+    </w:p>
+    <w:p>
+      <w:pPr>
+        <w:autoSpaceDE w:val="0"/>
+        <w:autoSpaceDN w:val="0"/>
+        <w:adjustRightInd w:val="0"/>
+        <w:spacing w:after="0" w:line="240" w:lineRule="auto"/>
+        <w:rPr>
+          <w:rFonts w:ascii="Cascadia Mono" w:hAnsi="Cascadia Mono" w:cs="Cascadia Mono"/>
+          <w:color w:val="000000"/>
+          <w:sz w:val="19"/>
+          <w:szCs w:val="19"/>
+          <w:lang w:bidi="gu-IN"/>
+        </w:rPr>
+      </w:pPr>
+      <w:r>
+        <w:rPr>
+          <w:rFonts w:ascii="Cascadia Mono" w:hAnsi="Cascadia Mono" w:cs="Cascadia Mono"/>
+          <w:color w:val="000000"/>
+          <w:sz w:val="19"/>
+          <w:szCs w:val="19"/>
+          <w:lang w:bidi="gu-IN"/>
+        </w:rPr>
+        <w:t xml:space="preserve">            </w:t>
+      </w:r>
+      <w:proofErr w:type="spellStart"/>
+      <w:r>
+        <w:rPr>
+          <w:rFonts w:ascii="Cascadia Mono" w:hAnsi="Cascadia Mono" w:cs="Cascadia Mono"/>
+          <w:color w:val="000000"/>
+          <w:sz w:val="19"/>
+          <w:szCs w:val="19"/>
+          <w:lang w:bidi="gu-IN"/>
+        </w:rPr>
+        <w:t>IWebElement</w:t>
+      </w:r>
+      <w:proofErr w:type="spellEnd"/>
+      <w:r>
+        <w:rPr>
+          <w:rFonts w:ascii="Cascadia Mono" w:hAnsi="Cascadia Mono" w:cs="Cascadia Mono"/>
+          <w:color w:val="000000"/>
+          <w:sz w:val="19"/>
+          <w:szCs w:val="19"/>
+          <w:lang w:bidi="gu-IN"/>
+        </w:rPr>
+        <w:t xml:space="preserve"> PASS = </w:t>
+      </w:r>
+      <w:proofErr w:type="spellStart"/>
+      <w:proofErr w:type="gramStart"/>
+      <w:r>
+        <w:rPr>
+          <w:rFonts w:ascii="Cascadia Mono" w:hAnsi="Cascadia Mono" w:cs="Cascadia Mono"/>
+          <w:color w:val="000000"/>
+          <w:sz w:val="19"/>
+          <w:szCs w:val="19"/>
+          <w:lang w:bidi="gu-IN"/>
+        </w:rPr>
+        <w:t>driver.FindElement</w:t>
+      </w:r>
+      <w:proofErr w:type="spellEnd"/>
+      <w:r>
+        <w:rPr>
+          <w:rFonts w:ascii="Cascadia Mono" w:hAnsi="Cascadia Mono" w:cs="Cascadia Mono"/>
+          <w:color w:val="000000"/>
+          <w:sz w:val="19"/>
+          <w:szCs w:val="19"/>
+          <w:lang w:bidi="gu-IN"/>
+        </w:rPr>
+        <w:t>(</w:t>
+      </w:r>
+      <w:proofErr w:type="gramEnd"/>
+      <w:r>
+        <w:rPr>
+          <w:rFonts w:ascii="Cascadia Mono" w:hAnsi="Cascadia Mono" w:cs="Cascadia Mono"/>
+          <w:color w:val="000000"/>
+          <w:sz w:val="19"/>
+          <w:szCs w:val="19"/>
+          <w:lang w:bidi="gu-IN"/>
+        </w:rPr>
+        <w:t>password);</w:t>
+      </w:r>
+    </w:p>
+    <w:p>
+      <w:pPr>
+        <w:autoSpaceDE w:val="0"/>
+        <w:autoSpaceDN w:val="0"/>
+        <w:adjustRightInd w:val="0"/>
+        <w:spacing w:after="0" w:line="240" w:lineRule="auto"/>
+        <w:rPr>
+          <w:rFonts w:ascii="Cascadia Mono" w:hAnsi="Cascadia Mono" w:cs="Cascadia Mono"/>
+          <w:color w:val="000000"/>
+          <w:sz w:val="19"/>
+          <w:szCs w:val="19"/>
+          <w:lang w:bidi="gu-IN"/>
+        </w:rPr>
+      </w:pPr>
+      <w:r>
+        <w:rPr>
+          <w:rFonts w:ascii="Cascadia Mono" w:hAnsi="Cascadia Mono" w:cs="Cascadia Mono"/>
+          <w:color w:val="000000"/>
+          <w:sz w:val="19"/>
+          <w:szCs w:val="19"/>
+          <w:lang w:bidi="gu-IN"/>
+        </w:rPr>
+        <w:t xml:space="preserve">            </w:t>
+      </w:r>
+      <w:proofErr w:type="spellStart"/>
+      <w:proofErr w:type="gramStart"/>
+      <w:r>
+        <w:rPr>
+          <w:rFonts w:ascii="Cascadia Mono" w:hAnsi="Cascadia Mono" w:cs="Cascadia Mono"/>
+          <w:color w:val="000000"/>
+          <w:sz w:val="19"/>
+          <w:szCs w:val="19"/>
+          <w:lang w:bidi="gu-IN"/>
+        </w:rPr>
+        <w:t>PASS.SendKeys</w:t>
+      </w:r>
+      <w:proofErr w:type="spellEnd"/>
+      <w:r>
+        <w:rPr>
+          <w:rFonts w:ascii="Cascadia Mono" w:hAnsi="Cascadia Mono" w:cs="Cascadia Mono"/>
+          <w:color w:val="000000"/>
+          <w:sz w:val="19"/>
+          <w:szCs w:val="19"/>
+          <w:lang w:bidi="gu-IN"/>
+        </w:rPr>
+        <w:t>(</w:t>
+      </w:r>
+      <w:proofErr w:type="gramEnd"/>
+      <w:r>
+        <w:rPr>
+          <w:rFonts w:ascii="Cascadia Mono" w:hAnsi="Cascadia Mono" w:cs="Cascadia Mono"/>
+          <w:color w:val="A31515"/>
+          <w:sz w:val="19"/>
+          <w:szCs w:val="19"/>
+          <w:lang w:bidi="gu-IN"/>
+        </w:rPr>
+        <w:t>"Nikunj@123"</w:t>
+      </w:r>
+      <w:r>
+        <w:rPr>
+          <w:rFonts w:ascii="Cascadia Mono" w:hAnsi="Cascadia Mono" w:cs="Cascadia Mono"/>
+          <w:color w:val="000000"/>
+          <w:sz w:val="19"/>
+          <w:szCs w:val="19"/>
+          <w:lang w:bidi="gu-IN"/>
+        </w:rPr>
+        <w:t>);</w:t>
+      </w:r>
+    </w:p>
+    <w:p>
+      <w:pPr>
+        <w:autoSpaceDE w:val="0"/>
+        <w:autoSpaceDN w:val="0"/>
+        <w:adjustRightInd w:val="0"/>
+        <w:spacing w:after="0" w:line="240" w:lineRule="auto"/>
+        <w:rPr>
+          <w:rFonts w:ascii="Cascadia Mono" w:hAnsi="Cascadia Mono" w:cs="Cascadia Mono"/>
+          <w:color w:val="000000"/>
+          <w:sz w:val="19"/>
+          <w:szCs w:val="19"/>
+          <w:lang w:bidi="gu-IN"/>
+        </w:rPr>
+      </w:pPr>
+      <w:r>
+        <w:rPr>
+          <w:rFonts w:ascii="Cascadia Mono" w:hAnsi="Cascadia Mono" w:cs="Cascadia Mono"/>
+          <w:color w:val="000000"/>
+          <w:sz w:val="19"/>
+          <w:szCs w:val="19"/>
+          <w:lang w:bidi="gu-IN"/>
+        </w:rPr>
+        <w:t xml:space="preserve">            </w:t>
+      </w:r>
+      <w:r>
+        <w:rPr>
+          <w:rFonts w:ascii="Cascadia Mono" w:hAnsi="Cascadia Mono" w:cs="Cascadia Mono"/>
+          <w:color w:val="008000"/>
+          <w:sz w:val="19"/>
+          <w:szCs w:val="19"/>
+          <w:lang w:bidi="gu-IN"/>
+        </w:rPr>
+        <w:t>//get attributes</w:t>
+      </w:r>
+    </w:p>
+    <w:p>
+      <w:pPr>
+        <w:autoSpaceDE w:val="0"/>
+        <w:autoSpaceDN w:val="0"/>
+        <w:adjustRightInd w:val="0"/>
+        <w:spacing w:after="0" w:line="240" w:lineRule="auto"/>
+        <w:rPr>
+          <w:rFonts w:ascii="Cascadia Mono" w:hAnsi="Cascadia Mono" w:cs="Cascadia Mono"/>
+          <w:color w:val="000000"/>
+          <w:sz w:val="19"/>
+          <w:szCs w:val="19"/>
+          <w:lang w:bidi="gu-IN"/>
+        </w:rPr>
+      </w:pPr>
+      <w:r>
+        <w:rPr>
+          <w:rFonts w:ascii="Cascadia Mono" w:hAnsi="Cascadia Mono" w:cs="Cascadia Mono"/>
+          <w:color w:val="000000"/>
+          <w:sz w:val="19"/>
+          <w:szCs w:val="19"/>
+          <w:lang w:bidi="gu-IN"/>
+        </w:rPr>
+        <w:t xml:space="preserve">            </w:t>
+      </w:r>
+      <w:proofErr w:type="spellStart"/>
+      <w:proofErr w:type="gramStart"/>
+      <w:r>
+        <w:rPr>
+          <w:rFonts w:ascii="Cascadia Mono" w:hAnsi="Cascadia Mono" w:cs="Cascadia Mono"/>
+          <w:color w:val="000000"/>
+          <w:sz w:val="19"/>
+          <w:szCs w:val="19"/>
+          <w:lang w:bidi="gu-IN"/>
+        </w:rPr>
+        <w:t>Console.WriteLine</w:t>
+      </w:r>
+      <w:proofErr w:type="spellEnd"/>
+      <w:r>
+        <w:rPr>
+          <w:rFonts w:ascii="Cascadia Mono" w:hAnsi="Cascadia Mono" w:cs="Cascadia Mono"/>
+          <w:color w:val="000000"/>
+          <w:sz w:val="19"/>
+          <w:szCs w:val="19"/>
+          <w:lang w:bidi="gu-IN"/>
+        </w:rPr>
+        <w:t>(</w:t>
+      </w:r>
+      <w:proofErr w:type="spellStart"/>
+      <w:proofErr w:type="gramEnd"/>
+      <w:r>
+        <w:rPr>
+          <w:rFonts w:ascii="Cascadia Mono" w:hAnsi="Cascadia Mono" w:cs="Cascadia Mono"/>
+          <w:color w:val="000000"/>
+          <w:sz w:val="19"/>
+          <w:szCs w:val="19"/>
+          <w:lang w:bidi="gu-IN"/>
+        </w:rPr>
+        <w:t>PASS.GetAttribute</w:t>
+      </w:r>
+      <w:proofErr w:type="spellEnd"/>
+      <w:r>
+        <w:rPr>
+          <w:rFonts w:ascii="Cascadia Mono" w:hAnsi="Cascadia Mono" w:cs="Cascadia Mono"/>
+          <w:color w:val="000000"/>
+          <w:sz w:val="19"/>
+          <w:szCs w:val="19"/>
+          <w:lang w:bidi="gu-IN"/>
+        </w:rPr>
+        <w:t>(</w:t>
+      </w:r>
+      <w:r>
+        <w:rPr>
+          <w:rFonts w:ascii="Cascadia Mono" w:hAnsi="Cascadia Mono" w:cs="Cascadia Mono"/>
+          <w:color w:val="A31515"/>
+          <w:sz w:val="19"/>
+          <w:szCs w:val="19"/>
+          <w:lang w:bidi="gu-IN"/>
+        </w:rPr>
+        <w:t>"placeholder"</w:t>
+      </w:r>
+      <w:r>
+        <w:rPr>
+          <w:rFonts w:ascii="Cascadia Mono" w:hAnsi="Cascadia Mono" w:cs="Cascadia Mono"/>
+          <w:color w:val="000000"/>
+          <w:sz w:val="19"/>
+          <w:szCs w:val="19"/>
+          <w:lang w:bidi="gu-IN"/>
+        </w:rPr>
+        <w:t>));</w:t>
+      </w:r>
+    </w:p>
+    <w:p>
+      <w:pPr>
+        <w:autoSpaceDE w:val="0"/>
+        <w:autoSpaceDN w:val="0"/>
+        <w:adjustRightInd w:val="0"/>
+        <w:spacing w:after="0" w:line="240" w:lineRule="auto"/>
+        <w:rPr>
+          <w:rFonts w:ascii="Cascadia Mono" w:hAnsi="Cascadia Mono" w:cs="Cascadia Mono"/>
+          <w:color w:val="000000"/>
+          <w:sz w:val="19"/>
+          <w:szCs w:val="19"/>
+          <w:lang w:bidi="gu-IN"/>
+        </w:rPr>
+      </w:pPr>
+    </w:p>
+    <w:p>
+      <w:pPr>
+        <w:autoSpaceDE w:val="0"/>
+        <w:autoSpaceDN w:val="0"/>
+        <w:adjustRightInd w:val="0"/>
+        <w:spacing w:after="0" w:line="240" w:lineRule="auto"/>
+        <w:rPr>
+          <w:rFonts w:ascii="Cascadia Mono" w:hAnsi="Cascadia Mono" w:cs="Cascadia Mono"/>
+          <w:color w:val="000000"/>
+          <w:sz w:val="19"/>
+          <w:szCs w:val="19"/>
+          <w:lang w:bidi="gu-IN"/>
+        </w:rPr>
+      </w:pPr>
+    </w:p>
+    <w:p>
+      <w:pPr>
+        <w:autoSpaceDE w:val="0"/>
+        <w:autoSpaceDN w:val="0"/>
+        <w:adjustRightInd w:val="0"/>
+        <w:spacing w:after="0" w:line="240" w:lineRule="auto"/>
+        <w:rPr>
+          <w:rFonts w:ascii="Cascadia Mono" w:hAnsi="Cascadia Mono" w:cs="Cascadia Mono"/>
+          <w:color w:val="000000"/>
+          <w:sz w:val="19"/>
+          <w:szCs w:val="19"/>
+          <w:lang w:bidi="gu-IN"/>
+        </w:rPr>
+      </w:pPr>
+      <w:r>
+        <w:rPr>
+          <w:rFonts w:ascii="Cascadia Mono" w:hAnsi="Cascadia Mono" w:cs="Cascadia Mono"/>
+          <w:color w:val="000000"/>
+          <w:sz w:val="19"/>
+          <w:szCs w:val="19"/>
+          <w:lang w:bidi="gu-IN"/>
+        </w:rPr>
+        <w:t xml:space="preserve">            </w:t>
+      </w:r>
+      <w:r>
+        <w:rPr>
+          <w:rFonts w:ascii="Cascadia Mono" w:hAnsi="Cascadia Mono" w:cs="Cascadia Mono"/>
+          <w:color w:val="008000"/>
+          <w:sz w:val="19"/>
+          <w:szCs w:val="19"/>
+          <w:lang w:bidi="gu-IN"/>
+        </w:rPr>
+        <w:t xml:space="preserve">//finding </w:t>
+      </w:r>
+      <w:proofErr w:type="spellStart"/>
+      <w:r>
+        <w:rPr>
+          <w:rFonts w:ascii="Cascadia Mono" w:hAnsi="Cascadia Mono" w:cs="Cascadia Mono"/>
+          <w:color w:val="008000"/>
+          <w:sz w:val="19"/>
+          <w:szCs w:val="19"/>
+          <w:lang w:bidi="gu-IN"/>
+        </w:rPr>
+        <w:t>webelement</w:t>
+      </w:r>
+      <w:proofErr w:type="spellEnd"/>
+      <w:r>
+        <w:rPr>
+          <w:rFonts w:ascii="Cascadia Mono" w:hAnsi="Cascadia Mono" w:cs="Cascadia Mono"/>
+          <w:color w:val="008000"/>
+          <w:sz w:val="19"/>
+          <w:szCs w:val="19"/>
+          <w:lang w:bidi="gu-IN"/>
+        </w:rPr>
+        <w:t xml:space="preserve"> by name</w:t>
+      </w:r>
+    </w:p>
+    <w:p>
+      <w:pPr>
+        <w:autoSpaceDE w:val="0"/>
+        <w:autoSpaceDN w:val="0"/>
+        <w:adjustRightInd w:val="0"/>
+        <w:spacing w:after="0" w:line="240" w:lineRule="auto"/>
+        <w:rPr>
+          <w:rFonts w:ascii="Cascadia Mono" w:hAnsi="Cascadia Mono" w:cs="Cascadia Mono"/>
+          <w:color w:val="000000"/>
+          <w:sz w:val="19"/>
+          <w:szCs w:val="19"/>
+          <w:lang w:bidi="gu-IN"/>
+        </w:rPr>
+      </w:pPr>
+      <w:r>
+        <w:rPr>
+          <w:rFonts w:ascii="Cascadia Mono" w:hAnsi="Cascadia Mono" w:cs="Cascadia Mono"/>
+          <w:color w:val="000000"/>
+          <w:sz w:val="19"/>
+          <w:szCs w:val="19"/>
+          <w:lang w:bidi="gu-IN"/>
+        </w:rPr>
+        <w:t xml:space="preserve">            By login = </w:t>
+      </w:r>
+      <w:proofErr w:type="spellStart"/>
+      <w:proofErr w:type="gramStart"/>
+      <w:r>
+        <w:rPr>
+          <w:rFonts w:ascii="Cascadia Mono" w:hAnsi="Cascadia Mono" w:cs="Cascadia Mono"/>
+          <w:color w:val="000000"/>
+          <w:sz w:val="19"/>
+          <w:szCs w:val="19"/>
+          <w:lang w:bidi="gu-IN"/>
+        </w:rPr>
+        <w:t>By.Name</w:t>
+      </w:r>
+      <w:proofErr w:type="spellEnd"/>
+      <w:r>
+        <w:rPr>
+          <w:rFonts w:ascii="Cascadia Mono" w:hAnsi="Cascadia Mono" w:cs="Cascadia Mono"/>
+          <w:color w:val="000000"/>
+          <w:sz w:val="19"/>
+          <w:szCs w:val="19"/>
+          <w:lang w:bidi="gu-IN"/>
+        </w:rPr>
+        <w:t>(</w:t>
+      </w:r>
+      <w:proofErr w:type="gramEnd"/>
+      <w:r>
+        <w:rPr>
+          <w:rFonts w:ascii="Cascadia Mono" w:hAnsi="Cascadia Mono" w:cs="Cascadia Mono"/>
+          <w:color w:val="A31515"/>
+          <w:sz w:val="19"/>
+          <w:szCs w:val="19"/>
+          <w:lang w:bidi="gu-IN"/>
+        </w:rPr>
+        <w:t>"login"</w:t>
+      </w:r>
+      <w:r>
+        <w:rPr>
+          <w:rFonts w:ascii="Cascadia Mono" w:hAnsi="Cascadia Mono" w:cs="Cascadia Mono"/>
+          <w:color w:val="000000"/>
+          <w:sz w:val="19"/>
+          <w:szCs w:val="19"/>
+          <w:lang w:bidi="gu-IN"/>
+        </w:rPr>
+        <w:t>);</w:t>
+      </w:r>
+    </w:p>
+    <w:p>
+      <w:pPr>
+        <w:autoSpaceDE w:val="0"/>
+        <w:autoSpaceDN w:val="0"/>
+        <w:adjustRightInd w:val="0"/>
+        <w:spacing w:after="0" w:line="240" w:lineRule="auto"/>
+        <w:rPr>
+          <w:rFonts w:ascii="Cascadia Mono" w:hAnsi="Cascadia Mono" w:cs="Cascadia Mono"/>
+          <w:color w:val="000000"/>
+          <w:sz w:val="19"/>
+          <w:szCs w:val="19"/>
+          <w:lang w:bidi="gu-IN"/>
+        </w:rPr>
+      </w:pPr>
+      <w:r>
+        <w:rPr>
+          <w:rFonts w:ascii="Cascadia Mono" w:hAnsi="Cascadia Mono" w:cs="Cascadia Mono"/>
+          <w:color w:val="000000"/>
+          <w:sz w:val="19"/>
+          <w:szCs w:val="19"/>
+          <w:lang w:bidi="gu-IN"/>
+        </w:rPr>
+        <w:t xml:space="preserve">            </w:t>
+      </w:r>
+      <w:proofErr w:type="spellStart"/>
+      <w:r>
+        <w:rPr>
+          <w:rFonts w:ascii="Cascadia Mono" w:hAnsi="Cascadia Mono" w:cs="Cascadia Mono"/>
+          <w:color w:val="000000"/>
+          <w:sz w:val="19"/>
+          <w:szCs w:val="19"/>
+          <w:lang w:bidi="gu-IN"/>
+        </w:rPr>
+        <w:t>IWebElement</w:t>
+      </w:r>
+      <w:proofErr w:type="spellEnd"/>
+      <w:r>
+        <w:rPr>
+          <w:rFonts w:ascii="Cascadia Mono" w:hAnsi="Cascadia Mono" w:cs="Cascadia Mono"/>
+          <w:color w:val="000000"/>
+          <w:sz w:val="19"/>
+          <w:szCs w:val="19"/>
+          <w:lang w:bidi="gu-IN"/>
+        </w:rPr>
+        <w:t xml:space="preserve"> LOGIN = </w:t>
+      </w:r>
+      <w:proofErr w:type="spellStart"/>
+      <w:proofErr w:type="gramStart"/>
+      <w:r>
+        <w:rPr>
+          <w:rFonts w:ascii="Cascadia Mono" w:hAnsi="Cascadia Mono" w:cs="Cascadia Mono"/>
+          <w:color w:val="000000"/>
+          <w:sz w:val="19"/>
+          <w:szCs w:val="19"/>
+          <w:lang w:bidi="gu-IN"/>
+        </w:rPr>
+        <w:t>driver.FindElement</w:t>
+      </w:r>
+      <w:proofErr w:type="spellEnd"/>
+      <w:r>
+        <w:rPr>
+          <w:rFonts w:ascii="Cascadia Mono" w:hAnsi="Cascadia Mono" w:cs="Cascadia Mono"/>
+          <w:color w:val="000000"/>
+          <w:sz w:val="19"/>
+          <w:szCs w:val="19"/>
+          <w:lang w:bidi="gu-IN"/>
+        </w:rPr>
+        <w:t>(</w:t>
+      </w:r>
+      <w:proofErr w:type="gramEnd"/>
+      <w:r>
+        <w:rPr>
+          <w:rFonts w:ascii="Cascadia Mono" w:hAnsi="Cascadia Mono" w:cs="Cascadia Mono"/>
+          <w:color w:val="000000"/>
+          <w:sz w:val="19"/>
+          <w:szCs w:val="19"/>
+          <w:lang w:bidi="gu-IN"/>
+        </w:rPr>
+        <w:t>login);</w:t>
+      </w:r>
+    </w:p>
+    <w:p>
+      <w:pPr>
+        <w:autoSpaceDE w:val="0"/>
+        <w:autoSpaceDN w:val="0"/>
+        <w:adjustRightInd w:val="0"/>
+        <w:spacing w:after="0" w:line="240" w:lineRule="auto"/>
+        <w:rPr>
+          <w:rFonts w:ascii="Cascadia Mono" w:hAnsi="Cascadia Mono" w:cs="Cascadia Mono"/>
+          <w:color w:val="000000"/>
+          <w:sz w:val="19"/>
+          <w:szCs w:val="19"/>
+          <w:lang w:bidi="gu-IN"/>
+        </w:rPr>
+      </w:pPr>
+      <w:r>
+        <w:rPr>
+          <w:rFonts w:ascii="Cascadia Mono" w:hAnsi="Cascadia Mono" w:cs="Cascadia Mono"/>
+          <w:color w:val="000000"/>
+          <w:sz w:val="19"/>
+          <w:szCs w:val="19"/>
+          <w:lang w:bidi="gu-IN"/>
+        </w:rPr>
+        <w:t xml:space="preserve">            </w:t>
+      </w:r>
+      <w:proofErr w:type="spellStart"/>
+      <w:proofErr w:type="gramStart"/>
+      <w:r>
+        <w:rPr>
+          <w:rFonts w:ascii="Cascadia Mono" w:hAnsi="Cascadia Mono" w:cs="Cascadia Mono"/>
+          <w:color w:val="000000"/>
+          <w:sz w:val="19"/>
+          <w:szCs w:val="19"/>
+          <w:lang w:bidi="gu-IN"/>
+        </w:rPr>
+        <w:t>LOGIN.Submit</w:t>
+      </w:r>
+      <w:proofErr w:type="spellEnd"/>
+      <w:r>
+        <w:rPr>
+          <w:rFonts w:ascii="Cascadia Mono" w:hAnsi="Cascadia Mono" w:cs="Cascadia Mono"/>
+          <w:color w:val="000000"/>
+          <w:sz w:val="19"/>
+          <w:szCs w:val="19"/>
+          <w:lang w:bidi="gu-IN"/>
+        </w:rPr>
+        <w:t>(</w:t>
+      </w:r>
+      <w:proofErr w:type="gramEnd"/>
+      <w:r>
+        <w:rPr>
+          <w:rFonts w:ascii="Cascadia Mono" w:hAnsi="Cascadia Mono" w:cs="Cascadia Mono"/>
+          <w:color w:val="000000"/>
+          <w:sz w:val="19"/>
+          <w:szCs w:val="19"/>
+          <w:lang w:bidi="gu-IN"/>
+        </w:rPr>
+        <w:t>);</w:t>
+      </w:r>
+    </w:p>
+    <w:p>
+      <w:pPr>
+        <w:autoSpaceDE w:val="0"/>
+        <w:autoSpaceDN w:val="0"/>
+        <w:adjustRightInd w:val="0"/>
+        <w:spacing w:after="0" w:line="240" w:lineRule="auto"/>
+        <w:rPr>
+          <w:rFonts w:ascii="Cascadia Mono" w:hAnsi="Cascadia Mono" w:cs="Cascadia Mono"/>
+          <w:color w:val="000000"/>
+          <w:sz w:val="19"/>
+          <w:szCs w:val="19"/>
+          <w:lang w:bidi="gu-IN"/>
+        </w:rPr>
+      </w:pPr>
+    </w:p>
+    <w:p>
+      <w:pPr>
+        <w:autoSpaceDE w:val="0"/>
+        <w:autoSpaceDN w:val="0"/>
+        <w:adjustRightInd w:val="0"/>
+        <w:spacing w:after="0" w:line="240" w:lineRule="auto"/>
+        <w:rPr>
+          <w:rFonts w:ascii="Cascadia Mono" w:hAnsi="Cascadia Mono" w:cs="Cascadia Mono"/>
+          <w:color w:val="000000"/>
+          <w:sz w:val="19"/>
+          <w:szCs w:val="19"/>
+          <w:lang w:bidi="gu-IN"/>
+        </w:rPr>
+      </w:pPr>
+      <w:r>
+        <w:rPr>
+          <w:rFonts w:ascii="Cascadia Mono" w:hAnsi="Cascadia Mono" w:cs="Cascadia Mono"/>
+          <w:color w:val="000000"/>
+          <w:sz w:val="19"/>
+          <w:szCs w:val="19"/>
+          <w:lang w:bidi="gu-IN"/>
+        </w:rPr>
+        <w:t xml:space="preserve">            </w:t>
+      </w:r>
+      <w:r>
+        <w:rPr>
+          <w:rFonts w:ascii="Cascadia Mono" w:hAnsi="Cascadia Mono" w:cs="Cascadia Mono"/>
+          <w:color w:val="008000"/>
+          <w:sz w:val="19"/>
+          <w:szCs w:val="19"/>
+          <w:lang w:bidi="gu-IN"/>
+        </w:rPr>
+        <w:t>//</w:t>
+      </w:r>
+      <w:proofErr w:type="spellStart"/>
+      <w:r>
+        <w:rPr>
+          <w:rFonts w:ascii="Cascadia Mono" w:hAnsi="Cascadia Mono" w:cs="Cascadia Mono"/>
+          <w:color w:val="008000"/>
+          <w:sz w:val="19"/>
+          <w:szCs w:val="19"/>
+          <w:lang w:bidi="gu-IN"/>
+        </w:rPr>
+        <w:t>loacte</w:t>
+      </w:r>
+      <w:proofErr w:type="spellEnd"/>
+      <w:r>
+        <w:rPr>
+          <w:rFonts w:ascii="Cascadia Mono" w:hAnsi="Cascadia Mono" w:cs="Cascadia Mono"/>
+          <w:color w:val="008000"/>
+          <w:sz w:val="19"/>
+          <w:szCs w:val="19"/>
+          <w:lang w:bidi="gu-IN"/>
+        </w:rPr>
+        <w:t xml:space="preserve"> </w:t>
+      </w:r>
+      <w:proofErr w:type="spellStart"/>
+      <w:r>
+        <w:rPr>
+          <w:rFonts w:ascii="Cascadia Mono" w:hAnsi="Cascadia Mono" w:cs="Cascadia Mono"/>
+          <w:color w:val="008000"/>
+          <w:sz w:val="19"/>
+          <w:szCs w:val="19"/>
+          <w:lang w:bidi="gu-IN"/>
+        </w:rPr>
+        <w:t>webelement</w:t>
+      </w:r>
+      <w:proofErr w:type="spellEnd"/>
+      <w:r>
+        <w:rPr>
+          <w:rFonts w:ascii="Cascadia Mono" w:hAnsi="Cascadia Mono" w:cs="Cascadia Mono"/>
+          <w:color w:val="008000"/>
+          <w:sz w:val="19"/>
+          <w:szCs w:val="19"/>
+          <w:lang w:bidi="gu-IN"/>
+        </w:rPr>
+        <w:t xml:space="preserve"> by </w:t>
+      </w:r>
+      <w:proofErr w:type="spellStart"/>
+      <w:r>
+        <w:rPr>
+          <w:rFonts w:ascii="Cascadia Mono" w:hAnsi="Cascadia Mono" w:cs="Cascadia Mono"/>
+          <w:color w:val="008000"/>
+          <w:sz w:val="19"/>
+          <w:szCs w:val="19"/>
+          <w:lang w:bidi="gu-IN"/>
+        </w:rPr>
+        <w:t>linkedText</w:t>
+      </w:r>
+      <w:proofErr w:type="spellEnd"/>
+    </w:p>
+    <w:p>
+      <w:pPr>
+        <w:autoSpaceDE w:val="0"/>
+        <w:autoSpaceDN w:val="0"/>
+        <w:adjustRightInd w:val="0"/>
+        <w:spacing w:after="0" w:line="240" w:lineRule="auto"/>
+        <w:rPr>
+          <w:rFonts w:ascii="Cascadia Mono" w:hAnsi="Cascadia Mono" w:cs="Cascadia Mono"/>
+          <w:color w:val="000000"/>
+          <w:sz w:val="19"/>
+          <w:szCs w:val="19"/>
+          <w:lang w:bidi="gu-IN"/>
+        </w:rPr>
+      </w:pPr>
+      <w:r>
+        <w:rPr>
+          <w:rFonts w:ascii="Cascadia Mono" w:hAnsi="Cascadia Mono" w:cs="Cascadia Mono"/>
+          <w:color w:val="000000"/>
+          <w:sz w:val="19"/>
+          <w:szCs w:val="19"/>
+          <w:lang w:bidi="gu-IN"/>
+        </w:rPr>
+        <w:t xml:space="preserve">            By </w:t>
+      </w:r>
+      <w:proofErr w:type="spellStart"/>
+      <w:r>
+        <w:rPr>
+          <w:rFonts w:ascii="Cascadia Mono" w:hAnsi="Cascadia Mono" w:cs="Cascadia Mono"/>
+          <w:color w:val="000000"/>
+          <w:sz w:val="19"/>
+          <w:szCs w:val="19"/>
+          <w:lang w:bidi="gu-IN"/>
+        </w:rPr>
+        <w:t>linkedText</w:t>
+      </w:r>
+      <w:proofErr w:type="spellEnd"/>
+      <w:r>
+        <w:rPr>
+          <w:rFonts w:ascii="Cascadia Mono" w:hAnsi="Cascadia Mono" w:cs="Cascadia Mono"/>
+          <w:color w:val="000000"/>
+          <w:sz w:val="19"/>
+          <w:szCs w:val="19"/>
+          <w:lang w:bidi="gu-IN"/>
+        </w:rPr>
+        <w:t xml:space="preserve"> = </w:t>
+      </w:r>
+      <w:proofErr w:type="spellStart"/>
+      <w:proofErr w:type="gramStart"/>
+      <w:r>
+        <w:rPr>
+          <w:rFonts w:ascii="Cascadia Mono" w:hAnsi="Cascadia Mono" w:cs="Cascadia Mono"/>
+          <w:color w:val="000000"/>
+          <w:sz w:val="19"/>
+          <w:szCs w:val="19"/>
+          <w:lang w:bidi="gu-IN"/>
+        </w:rPr>
+        <w:t>By.LinkText</w:t>
+      </w:r>
+      <w:proofErr w:type="spellEnd"/>
+      <w:r>
+        <w:rPr>
+          <w:rFonts w:ascii="Cascadia Mono" w:hAnsi="Cascadia Mono" w:cs="Cascadia Mono"/>
+          <w:color w:val="000000"/>
+          <w:sz w:val="19"/>
+          <w:szCs w:val="19"/>
+          <w:lang w:bidi="gu-IN"/>
+        </w:rPr>
+        <w:t>(</w:t>
+      </w:r>
+      <w:proofErr w:type="gramEnd"/>
+      <w:r>
+        <w:rPr>
+          <w:rFonts w:ascii="Cascadia Mono" w:hAnsi="Cascadia Mono" w:cs="Cascadia Mono"/>
+          <w:color w:val="A31515"/>
+          <w:sz w:val="19"/>
+          <w:szCs w:val="19"/>
+          <w:lang w:bidi="gu-IN"/>
+        </w:rPr>
+        <w:t>"Forgotten password?"</w:t>
+      </w:r>
+      <w:r>
+        <w:rPr>
+          <w:rFonts w:ascii="Cascadia Mono" w:hAnsi="Cascadia Mono" w:cs="Cascadia Mono"/>
+          <w:color w:val="000000"/>
+          <w:sz w:val="19"/>
+          <w:szCs w:val="19"/>
+          <w:lang w:bidi="gu-IN"/>
+        </w:rPr>
+        <w:t>);</w:t>
+      </w:r>
+    </w:p>
+    <w:p>
+      <w:pPr>
+        <w:autoSpaceDE w:val="0"/>
+        <w:autoSpaceDN w:val="0"/>
+        <w:adjustRightInd w:val="0"/>
+        <w:spacing w:after="0" w:line="240" w:lineRule="auto"/>
+        <w:rPr>
+          <w:rFonts w:ascii="Cascadia Mono" w:hAnsi="Cascadia Mono" w:cs="Cascadia Mono"/>
+          <w:color w:val="000000"/>
+          <w:sz w:val="19"/>
+          <w:szCs w:val="19"/>
+          <w:lang w:bidi="gu-IN"/>
+        </w:rPr>
+      </w:pPr>
+    </w:p>
+    <w:p>
+      <w:pPr>
+        <w:autoSpaceDE w:val="0"/>
+        <w:autoSpaceDN w:val="0"/>
+        <w:adjustRightInd w:val="0"/>
+        <w:spacing w:after="0" w:line="240" w:lineRule="auto"/>
+        <w:rPr>
+          <w:rFonts w:ascii="Cascadia Mono" w:hAnsi="Cascadia Mono" w:cs="Cascadia Mono"/>
+          <w:color w:val="000000"/>
+          <w:sz w:val="19"/>
+          <w:szCs w:val="19"/>
+          <w:lang w:bidi="gu-IN"/>
+        </w:rPr>
+      </w:pPr>
+      <w:r>
+        <w:rPr>
+          <w:rFonts w:ascii="Cascadia Mono" w:hAnsi="Cascadia Mono" w:cs="Cascadia Mono"/>
+          <w:color w:val="000000"/>
+          <w:sz w:val="19"/>
+          <w:szCs w:val="19"/>
+          <w:lang w:bidi="gu-IN"/>
+        </w:rPr>
+        <w:t xml:space="preserve">            </w:t>
+      </w:r>
+      <w:r>
+        <w:rPr>
+          <w:rFonts w:ascii="Cascadia Mono" w:hAnsi="Cascadia Mono" w:cs="Cascadia Mono"/>
+          <w:color w:val="008000"/>
+          <w:sz w:val="19"/>
+          <w:szCs w:val="19"/>
+          <w:lang w:bidi="gu-IN"/>
+        </w:rPr>
+        <w:t>//complete this...</w:t>
+      </w:r>
+    </w:p>
+    <w:p>
+      <w:pPr>
+        <w:autoSpaceDE w:val="0"/>
+        <w:autoSpaceDN w:val="0"/>
+        <w:adjustRightInd w:val="0"/>
+        <w:spacing w:after="0" w:line="240" w:lineRule="auto"/>
+        <w:rPr>
+          <w:rFonts w:ascii="Cascadia Mono" w:hAnsi="Cascadia Mono" w:cs="Cascadia Mono"/>
+          <w:color w:val="000000"/>
+          <w:sz w:val="19"/>
+          <w:szCs w:val="19"/>
+          <w:lang w:bidi="gu-IN"/>
+        </w:rPr>
+      </w:pPr>
+    </w:p>
+    <w:p>
+      <w:pPr>
+        <w:autoSpaceDE w:val="0"/>
+        <w:autoSpaceDN w:val="0"/>
+        <w:adjustRightInd w:val="0"/>
+        <w:spacing w:after="0" w:line="240" w:lineRule="auto"/>
+        <w:rPr>
+          <w:rFonts w:ascii="Cascadia Mono" w:hAnsi="Cascadia Mono" w:cs="Cascadia Mono"/>
+          <w:color w:val="000000"/>
+          <w:sz w:val="19"/>
+          <w:szCs w:val="19"/>
+          <w:lang w:bidi="gu-IN"/>
+        </w:rPr>
+      </w:pPr>
+    </w:p>
+    <w:p>
+      <w:pPr>
+        <w:autoSpaceDE w:val="0"/>
+        <w:autoSpaceDN w:val="0"/>
+        <w:adjustRightInd w:val="0"/>
+        <w:spacing w:after="0" w:line="240" w:lineRule="auto"/>
+        <w:rPr>
+          <w:rFonts w:ascii="Cascadia Mono" w:hAnsi="Cascadia Mono" w:cs="Cascadia Mono"/>
+          <w:color w:val="000000"/>
+          <w:sz w:val="19"/>
+          <w:szCs w:val="19"/>
+          <w:lang w:bidi="gu-IN"/>
+        </w:rPr>
+      </w:pPr>
+    </w:p>
+    <w:p>
+      <w:pPr>
+        <w:autoSpaceDE w:val="0"/>
+        <w:autoSpaceDN w:val="0"/>
+        <w:adjustRightInd w:val="0"/>
+        <w:spacing w:after="0" w:line="240" w:lineRule="auto"/>
+        <w:rPr>
+          <w:rFonts w:ascii="Cascadia Mono" w:hAnsi="Cascadia Mono" w:cs="Cascadia Mono"/>
+          <w:color w:val="000000"/>
+          <w:sz w:val="19"/>
+          <w:szCs w:val="19"/>
+          <w:lang w:bidi="gu-IN"/>
+        </w:rPr>
+      </w:pPr>
+    </w:p>
+    <w:p>
+      <w:pPr>
+        <w:autoSpaceDE w:val="0"/>
+        <w:autoSpaceDN w:val="0"/>
+        <w:adjustRightInd w:val="0"/>
+        <w:spacing w:after="0" w:line="240" w:lineRule="auto"/>
+        <w:rPr>
+          <w:rFonts w:ascii="Cascadia Mono" w:hAnsi="Cascadia Mono" w:cs="Cascadia Mono"/>
+          <w:color w:val="000000"/>
+          <w:sz w:val="19"/>
+          <w:szCs w:val="19"/>
+          <w:lang w:bidi="gu-IN"/>
+        </w:rPr>
+      </w:pPr>
+    </w:p>
+    <w:p>
+      <w:pPr>
+        <w:autoSpaceDE w:val="0"/>
+        <w:autoSpaceDN w:val="0"/>
+        <w:adjustRightInd w:val="0"/>
+        <w:spacing w:after="0" w:line="240" w:lineRule="auto"/>
+        <w:rPr>
+          <w:rFonts w:ascii="Cascadia Mono" w:hAnsi="Cascadia Mono" w:cs="Cascadia Mono"/>
+          <w:color w:val="000000"/>
+          <w:sz w:val="19"/>
+          <w:szCs w:val="19"/>
+          <w:lang w:bidi="gu-IN"/>
+        </w:rPr>
+      </w:pPr>
+    </w:p>
+    <w:p>
+      <w:pPr>
+        <w:autoSpaceDE w:val="0"/>
+        <w:autoSpaceDN w:val="0"/>
+        <w:adjustRightInd w:val="0"/>
+        <w:spacing w:after="0" w:line="240" w:lineRule="auto"/>
+        <w:rPr>
+          <w:rFonts w:ascii="Cascadia Mono" w:hAnsi="Cascadia Mono" w:cs="Cascadia Mono"/>
+          <w:color w:val="000000"/>
+          <w:sz w:val="19"/>
+          <w:szCs w:val="19"/>
+          <w:lang w:bidi="gu-IN"/>
+        </w:rPr>
+      </w:pPr>
+      <w:r>
+        <w:rPr>
+          <w:rFonts w:ascii="Cascadia Mono" w:hAnsi="Cascadia Mono" w:cs="Cascadia Mono"/>
+          <w:color w:val="000000"/>
+          <w:sz w:val="19"/>
+          <w:szCs w:val="19"/>
+          <w:lang w:bidi="gu-IN"/>
+        </w:rPr>
+        <w:t xml:space="preserve">        }</w:t>
+      </w:r>
+    </w:p>
+    <w:p>
+      <w:pPr>
+        <w:autoSpaceDE w:val="0"/>
+        <w:autoSpaceDN w:val="0"/>
+        <w:adjustRightInd w:val="0"/>
+        <w:spacing w:after="0" w:line="240" w:lineRule="auto"/>
+        <w:rPr>
+          <w:rFonts w:ascii="Cascadia Mono" w:hAnsi="Cascadia Mono" w:cs="Cascadia Mono"/>
+          <w:color w:val="000000"/>
+          <w:sz w:val="19"/>
+          <w:szCs w:val="19"/>
+          <w:lang w:bidi="gu-IN"/>
+        </w:rPr>
+      </w:pPr>
+      <w:r>
+        <w:rPr>
+          <w:rFonts w:ascii="Cascadia Mono" w:hAnsi="Cascadia Mono" w:cs="Cascadia Mono"/>
+          <w:color w:val="000000"/>
+          <w:sz w:val="19"/>
+          <w:szCs w:val="19"/>
+          <w:lang w:bidi="gu-IN"/>
+        </w:rPr>
+        <w:t xml:space="preserve">    }</w:t>
+      </w:r>
+    </w:p>
+    <w:p>
+      <w:pPr>
+        <w:autoSpaceDE w:val="0"/>
+        <w:autoSpaceDN w:val="0"/>
+        <w:adjustRightInd w:val="0"/>
+        <w:spacing w:after="0" w:line="240" w:lineRule="auto"/>
+        <w:rPr>
+          <w:rFonts w:ascii="Cascadia Mono" w:hAnsi="Cascadia Mono" w:cs="Cascadia Mono"/>
+          <w:color w:val="000000"/>
+          <w:sz w:val="19"/>
+          <w:szCs w:val="19"/>
+          <w:lang w:bidi="gu-IN"/>
+        </w:rPr>
+      </w:pPr>
+      <w:r>
+        <w:rPr>
+          <w:rFonts w:ascii="Cascadia Mono" w:hAnsi="Cascadia Mono" w:cs="Cascadia Mono"/>
+          <w:color w:val="000000"/>
+          <w:sz w:val="19"/>
+          <w:szCs w:val="19"/>
+          <w:lang w:bidi="gu-IN"/>
+        </w:rPr>
+        <w:t>}</w:t>
+      </w:r>
+    </w:p>
+    <w:p>
+      <w:pPr>
+        <w:rPr>
+          <w:b/>
+          <w:bCs/>
+          <w:sz w:val="40"/>
+          <w:szCs w:val="40"/>
+        </w:rPr>
+      </w:pPr>
+    </w:p>
+    <w:p>
+      <w:pPr>
+        <w:rPr>
+          <w:b/>
+          <w:bCs/>
+          <w:sz w:val="40"/>
+          <w:szCs w:val="40"/>
+        </w:rPr>
+      </w:pPr>
+      <w:r>
+        <w:rPr>
+          <w:b/>
+          <w:bCs/>
+          <w:sz w:val="40"/>
+          <w:szCs w:val="40"/>
+        </w:rPr>
+        <w:t xml:space="preserve">Save </w:t>
+      </w:r>
+      <w:proofErr w:type="gramStart"/>
+      <w:r>
+        <w:rPr>
+          <w:b/>
+          <w:bCs/>
+          <w:sz w:val="40"/>
+          <w:szCs w:val="40"/>
+        </w:rPr>
+        <w:t>it .</w:t>
+      </w:r>
+      <w:proofErr w:type="gramEnd"/>
+    </w:p>
+    <w:p>
+      <w:pPr>
+        <w:rPr>
+          <w:b/>
+          <w:bCs/>
+          <w:sz w:val="40"/>
+          <w:szCs w:val="40"/>
+        </w:rPr>
+      </w:pPr>
+      <w:r>
+        <w:rPr>
+          <w:b/>
+          <w:bCs/>
+          <w:sz w:val="40"/>
+          <w:szCs w:val="40"/>
+        </w:rPr>
+        <w:t>Build it. And run it</w:t>
+      </w:r>
+    </w:p>
+    <w:p>
+      <w:pPr>
+        <w:rPr>
+          <w:b/>
+          <w:bCs/>
+          <w:sz w:val="40"/>
+          <w:szCs w:val="40"/>
+        </w:rPr>
+      </w:pPr>
+      <w:r>
+        <w:rPr>
+          <w:noProof/>
+          <w:lang w:bidi="gu-IN"/>
+        </w:rPr>
+        <w:lastRenderedPageBreak/>
+        <w:drawing>
+          <wp:inline distT="0" distB="0" distL="0" distR="0" wp14:anchorId="2946A9E6" wp14:editId="06C66833">
+            <wp:extent cx="5943600" cy="3341370"/>
+            <wp:effectExtent l="0" t="0" r="0" b="0"/>
+            <wp:docPr id="3" name="Picture 3"/>
+            <wp:cNvGraphicFramePr>
+              <a:graphicFrameLocks xmlns:a="http://schemas.openxmlformats.org/drawingml/2006/main" noChangeAspect="1"/>
+            </wp:cNvGraphicFramePr>
+            <a:graphic xmlns:a="http://schemas.openxmlformats.org/drawingml/2006/main">
+              <a:graphicData uri="http://schemas.openxmlformats.org/drawingml/2006/picture">
+                <pic:pic xmlns:pic="http://schemas.openxmlformats.org/drawingml/2006/picture">
+                  <pic:nvPicPr>
+                    <pic:cNvPr id="1" name=""/>
+                    <pic:cNvPicPr/>
+                  </pic:nvPicPr>
+                  <pic:blipFill>
+                    <a:blip r:embed="rId8"/>
+                    <a:stretch>
+                      <a:fillRect/>
+                    </a:stretch>
+                  </pic:blipFill>
+                  <pic:spPr>
+                    <a:xfrm>
+                      <a:off x="0" y="0"/>
+                      <a:ext cx="5943600" cy="3341370"/>
+                    </a:xfrm>
+                    <a:prstGeom prst="rect">
+                      <a:avLst/>
+                    </a:prstGeom>
+                  </pic:spPr>
+                </pic:pic>
+              </a:graphicData>
+            </a:graphic>
+          </wp:inline>
+        </w:drawing>
+      </w:r>
+    </w:p>
+    <w:p>
+      <w:pPr>
+        <w:rPr>
+          <w:b/>
+          <w:bCs/>
+          <w:sz w:val="40"/>
+          <w:szCs w:val="40"/>
+        </w:rPr>
+      </w:pPr>
+      <w:r>
+        <w:rPr>
+          <w:noProof/>
+          <w:lang w:bidi="gu-IN"/>
+        </w:rPr>
+        <w:drawing>
+          <wp:inline distT="0" distB="0" distL="0" distR="0" wp14:anchorId="5BD89B00" wp14:editId="2540F123">
+            <wp:extent cx="5943600" cy="3341370"/>
+            <wp:effectExtent l="0" t="0" r="0" b="0"/>
+            <wp:docPr id="5" name="Picture 5"/>
+            <wp:cNvGraphicFramePr>
+              <a:graphicFrameLocks xmlns:a="http://schemas.openxmlformats.org/drawingml/2006/main" noChangeAspect="1"/>
+            </wp:cNvGraphicFramePr>
+            <a:graphic xmlns:a="http://schemas.openxmlformats.org/drawingml/2006/main">
+              <a:graphicData uri="http://schemas.openxmlformats.org/drawingml/2006/picture">
+                <pic:pic xmlns:pic="http://schemas.openxmlformats.org/drawingml/2006/picture">
+                  <pic:nvPicPr>
+                    <pic:cNvPr id="1" name=""/>
+                    <pic:cNvPicPr/>
+                  </pic:nvPicPr>
+                  <pic:blipFill>
+                    <a:blip r:embed="rId9"/>
                     <a:stretch>
                       <a:fillRect/>
                     </a:stretch>

</xml_diff>